<commit_message>
Started documenting new changes
</commit_message>
<xml_diff>
--- a/Documentation/Documentazione.docx
+++ b/Documentation/Documentazione.docx
@@ -2768,12 +2768,6 @@
             <w:insideV w:val="none" w:color="auto" w:sz="0" w:space="0"/>
           </w:tblBorders>
           <w:tblLayout w:type="fixed"/>
-          <w:tblCellMar>
-            <w:top w:w="60" w:type="dxa"/>
-            <w:left w:w="60" w:type="dxa"/>
-            <w:bottom w:w="60" w:type="dxa"/>
-            <w:right w:w="60" w:type="dxa"/>
-          </w:tblCellMar>
         </w:tblPrEx>
         <w:trPr>
           <w:tblCellSpacing w:w="0" w:type="dxa"/>
@@ -2920,12 +2914,6 @@
             <w:insideV w:val="none" w:color="auto" w:sz="0" w:space="0"/>
           </w:tblBorders>
           <w:tblLayout w:type="fixed"/>
-          <w:tblCellMar>
-            <w:top w:w="60" w:type="dxa"/>
-            <w:left w:w="60" w:type="dxa"/>
-            <w:bottom w:w="60" w:type="dxa"/>
-            <w:right w:w="60" w:type="dxa"/>
-          </w:tblCellMar>
         </w:tblPrEx>
         <w:trPr>
           <w:tblCellSpacing w:w="0" w:type="dxa"/>
@@ -7696,6 +7684,10 @@
         <w:pBdr>
           <w:bottom w:val="single" w:color="auto" w:sz="4" w:space="1"/>
         </w:pBdr>
+        <w:rPr>
+          <w:rFonts w:hint="default"/>
+          <w:lang w:val="en"/>
+        </w:rPr>
       </w:pPr>
       <w:bookmarkStart w:id="20" w:name="_Toc353359696"/>
       <w:bookmarkStart w:id="21" w:name="_Toc461179222"/>
@@ -7707,6 +7699,104 @@
     </w:p>
     <w:p>
       <w:pPr>
+        <w:rPr>
+          <w:rFonts w:hint="default"/>
+          <w:lang w:val="en"/>
+        </w:rPr>
+      </w:pPr>
+      <w:r>
+        <w:rPr>
+          <w:rFonts w:hint="default"/>
+          <w:lang w:val="en"/>
+        </w:rPr>
+        <w:t xml:space="preserve">Per il versioning del progetto utilizzerò il GitHub Flow che consiste nel creare una branch di sviluppo (develop) e una principale (master).Usando questo metodo gli aggiornamenti, risoluzione dei problema e aggiunte di funzionalità vengono caricate sulla branch di sviluppo mentre sulla branch principale vengono caricate solo le nuove funzionalità delle quali è stato verificato il funzionamento. </w:t>
+      </w:r>
+    </w:p>
+    <w:p>
+      <w:pPr>
+        <w:rPr>
+          <w:rFonts w:hint="default"/>
+          <w:lang w:val="en"/>
+        </w:rPr>
+      </w:pPr>
+      <w:r>
+        <w:rPr>
+          <w:rFonts w:hint="default"/>
+          <w:lang w:val="en"/>
+        </w:rPr>
+        <w:drawing>
+          <wp:inline distT="0" distB="0" distL="114300" distR="114300">
+            <wp:extent cx="6114415" cy="2017395"/>
+            <wp:effectExtent l="0" t="0" r="635" b="1905"/>
+            <wp:docPr id="1" name="Picture 1" descr="GitHub_Flow_steps"/>
+            <wp:cNvGraphicFramePr>
+              <a:graphicFrameLocks xmlns:a="http://schemas.openxmlformats.org/drawingml/2006/main" noChangeAspect="1"/>
+            </wp:cNvGraphicFramePr>
+            <a:graphic xmlns:a="http://schemas.openxmlformats.org/drawingml/2006/main">
+              <a:graphicData uri="http://schemas.openxmlformats.org/drawingml/2006/picture">
+                <pic:pic xmlns:pic="http://schemas.openxmlformats.org/drawingml/2006/picture">
+                  <pic:nvPicPr>
+                    <pic:cNvPr id="1" name="Picture 1" descr="GitHub_Flow_steps"/>
+                    <pic:cNvPicPr>
+                      <a:picLocks noChangeAspect="1"/>
+                    </pic:cNvPicPr>
+                  </pic:nvPicPr>
+                  <pic:blipFill>
+                    <a:blip r:embed="rId22"/>
+                    <a:stretch>
+                      <a:fillRect/>
+                    </a:stretch>
+                  </pic:blipFill>
+                  <pic:spPr>
+                    <a:xfrm>
+                      <a:off x="0" y="0"/>
+                      <a:ext cx="6114415" cy="2017395"/>
+                    </a:xfrm>
+                    <a:prstGeom prst="rect">
+                      <a:avLst/>
+                    </a:prstGeom>
+                  </pic:spPr>
+                </pic:pic>
+              </a:graphicData>
+            </a:graphic>
+          </wp:inline>
+        </w:drawing>
+      </w:r>
+    </w:p>
+    <w:p>
+      <w:pPr>
+        <w:pStyle w:val="15"/>
+        <w:rPr>
+          <w:lang w:val="en"/>
+        </w:rPr>
+      </w:pPr>
+      <w:r>
+        <w:t xml:space="preserve">Figura </w:t>
+      </w:r>
+      <w:r>
+        <w:fldChar w:fldCharType="begin"/>
+      </w:r>
+      <w:r>
+        <w:instrText xml:space="preserve"> SEQ Figura \* ARABIC </w:instrText>
+      </w:r>
+      <w:r>
+        <w:fldChar w:fldCharType="separate"/>
+      </w:r>
+      <w:r>
+        <w:t>15</w:t>
+      </w:r>
+      <w:r>
+        <w:fldChar w:fldCharType="end"/>
+      </w:r>
+      <w:r>
+        <w:rPr>
+          <w:lang w:val="en"/>
+        </w:rPr>
+        <w:t xml:space="preserve"> Diagramma Github Flow</w:t>
+      </w:r>
+    </w:p>
+    <w:p>
+      <w:pPr>
         <w:pStyle w:val="3"/>
         <w:bidi w:val="0"/>
       </w:pPr>
@@ -7720,43 +7810,126 @@
     </w:p>
     <w:p>
       <w:pPr>
-        <w:rPr>
-          <w:rFonts w:hint="default"/>
-          <w:lang w:val="en"/>
-        </w:rPr>
-      </w:pPr>
-    </w:p>
-    <w:p>
-      <w:r>
-        <w:t>In questo capitolo dovrà essere mostrato come è stato realizzato il lavoro. Questa parte può differenziarsi dalla progettazione in quanto il risultato ottenuto non per forza può essere come era stato progettato.</w:t>
-      </w:r>
-    </w:p>
-    <w:p>
-      <w:r>
-        <w:t xml:space="preserve">Sulla base di queste informazioni il lavoro svolto dovrà essere riproducibile. </w:t>
-      </w:r>
-    </w:p>
-    <w:p>
-      <w:r>
-        <w:t>In questa parte è richiesto l’inserimento di codice sorgente/print screen di maschere solamente per quei passaggi particolarmente significativi e/o critici.</w:t>
-      </w:r>
-    </w:p>
-    <w:p>
-      <w:r>
-        <w:t>Inoltre dovranno essere descritte eventuali varianti di soluzione o scelte di prodotti con motivazione delle scelte.</w:t>
-      </w:r>
-    </w:p>
-    <w:p>
-      <w:r>
-        <w:t>Non deve apparire nessuna forma di guida d’uso di librerie o di componenti utilizzati. Eventualmente questa va allegata.</w:t>
-      </w:r>
-    </w:p>
-    <w:p>
-      <w:r>
-        <w:t>Per eventuali dettagli si possono inserire riferimenti ai diari.</w:t>
-      </w:r>
+        <w:pStyle w:val="4"/>
+        <w:bidi w:val="0"/>
+        <w:rPr>
+          <w:rFonts w:hint="default"/>
+          <w:lang w:val="en"/>
+        </w:rPr>
+      </w:pPr>
+      <w:r>
+        <w:rPr>
+          <w:rFonts w:hint="default"/>
+          <w:lang w:val="en"/>
+        </w:rPr>
+        <w:t xml:space="preserve">Nuovo metodo di scansione </w:t>
+      </w:r>
+    </w:p>
+    <w:p>
+      <w:pPr>
+        <w:rPr>
+          <w:rFonts w:hint="default"/>
+          <w:lang w:val="en"/>
+        </w:rPr>
+      </w:pPr>
+      <w:r>
+        <w:rPr>
+          <w:rFonts w:hint="default"/>
+          <w:lang w:val="en"/>
+        </w:rPr>
+        <w:t xml:space="preserve">Nel vecchio modo in qui veniva fatta la scansione il servizio faceva partire la classe ScanManager che per ogni percorso inserito dall’utente faceva partire un pool di 10 Thread (ScannerThread) che scansionava tutti i figli del percorso impostato. A questo punto ogni Thread aveva una lista dei figli del suo percorso impostato. Tutti i figli di che sono file venivano salvati in un’altra lista, mentre per tutti i figli che sono una cartella veniva subito fatto partire uno ScannerThread per scansionare così in modo recursivo tutti i file dal percorso iniziale in giù. Alla fine della scansione veniva fatto partire un pool di 10 Thread (Hasher) che ricavavano tutti i dati (hash, data dell’ultima modifica e grandezza) sui file trovati. </w:t>
+      </w:r>
+    </w:p>
+    <w:p>
+      <w:pPr>
+        <w:rPr>
+          <w:rFonts w:hint="default"/>
+          <w:lang w:val="en"/>
+        </w:rPr>
+      </w:pPr>
+    </w:p>
+    <w:p>
+      <w:pPr>
+        <w:rPr>
+          <w:rFonts w:hint="default"/>
+          <w:lang w:val="en"/>
+        </w:rPr>
+      </w:pPr>
+      <w:r>
+        <w:rPr>
+          <w:rFonts w:hint="default"/>
+          <w:lang w:val="en"/>
+        </w:rPr>
+        <w:t xml:space="preserve">L’esecuzione dei pool era fatta in modo sbagliato perché non veniva impostata una thread che lavora su un percorso solo da permettere alla pool di gestire l’esecuzione, invece venivano fatte partire le thread che iteravano su una lista di percorsi rendendo le pool inutili e la scansione quasi in modo seriale. </w:t>
+      </w:r>
+    </w:p>
+    <w:p>
+      <w:pPr>
+        <w:rPr>
+          <w:rFonts w:hint="default"/>
+          <w:lang w:val="en"/>
+        </w:rPr>
+      </w:pPr>
+    </w:p>
+    <w:p>
+      <w:pPr>
+        <w:rPr>
+          <w:rFonts w:hint="default"/>
+          <w:lang w:val="en"/>
+        </w:rPr>
+      </w:pPr>
       <w:bookmarkStart w:id="45" w:name="_GoBack"/>
       <w:bookmarkEnd w:id="45"/>
+    </w:p>
+    <w:p>
+      <w:pPr>
+        <w:pStyle w:val="4"/>
+        <w:bidi w:val="0"/>
+        <w:rPr>
+          <w:rFonts w:hint="default"/>
+          <w:lang w:val="en"/>
+        </w:rPr>
+      </w:pPr>
+      <w:r>
+        <w:rPr>
+          <w:rFonts w:hint="default"/>
+          <w:lang w:val="en"/>
+        </w:rPr>
+        <w:t>Ottenimento stato della scansione</w:t>
+      </w:r>
+    </w:p>
+    <w:p>
+      <w:pPr>
+        <w:pStyle w:val="4"/>
+        <w:bidi w:val="0"/>
+        <w:rPr>
+          <w:rFonts w:hint="default"/>
+          <w:lang w:val="en"/>
+        </w:rPr>
+      </w:pPr>
+      <w:r>
+        <w:rPr>
+          <w:rFonts w:hint="default"/>
+          <w:lang w:val="en"/>
+        </w:rPr>
+        <w:t>Correzione tempo scheduler</w:t>
+      </w:r>
+    </w:p>
+    <w:p>
+      <w:pPr>
+        <w:rPr>
+          <w:rFonts w:hint="default"/>
+          <w:lang w:val="en"/>
+        </w:rPr>
+      </w:pPr>
+    </w:p>
+    <w:p>
+      <w:pPr>
+        <w:rPr>
+          <w:rFonts w:hint="default"/>
+          <w:lang w:val="en"/>
+        </w:rPr>
+      </w:pPr>
     </w:p>
     <w:p>
       <w:pPr>
@@ -8624,8 +8797,8 @@
       <w:pPr>
         <w:pStyle w:val="3"/>
       </w:pPr>
-      <w:bookmarkStart w:id="28" w:name="_Toc461179226"/>
-      <w:bookmarkStart w:id="29" w:name="_Toc1658552968"/>
+      <w:bookmarkStart w:id="28" w:name="_Toc1658552968"/>
+      <w:bookmarkStart w:id="29" w:name="_Toc461179226"/>
       <w:r>
         <w:t>Mancanze/limitazioni conosciute</w:t>
       </w:r>
@@ -8711,8 +8884,8 @@
       <w:pPr>
         <w:pStyle w:val="3"/>
       </w:pPr>
-      <w:bookmarkStart w:id="34" w:name="_Toc461179229"/>
-      <w:bookmarkStart w:id="35" w:name="_Toc628251001"/>
+      <w:bookmarkStart w:id="34" w:name="_Toc628251001"/>
+      <w:bookmarkStart w:id="35" w:name="_Toc461179229"/>
       <w:r>
         <w:t>Sviluppi futuri</w:t>
       </w:r>
@@ -8736,8 +8909,8 @@
       <w:pPr>
         <w:pStyle w:val="3"/>
       </w:pPr>
-      <w:bookmarkStart w:id="36" w:name="_Toc461179230"/>
-      <w:bookmarkStart w:id="37" w:name="_Toc1249112424"/>
+      <w:bookmarkStart w:id="36" w:name="_Toc1249112424"/>
+      <w:bookmarkStart w:id="37" w:name="_Toc461179230"/>
       <w:r>
         <w:t>Considerazioni personali</w:t>
       </w:r>
@@ -8764,8 +8937,8 @@
           <w:lang w:val="it-IT"/>
         </w:rPr>
       </w:pPr>
-      <w:bookmarkStart w:id="38" w:name="_Toc461179231"/>
-      <w:bookmarkStart w:id="39" w:name="_Toc198092518"/>
+      <w:bookmarkStart w:id="38" w:name="_Toc198092518"/>
+      <w:bookmarkStart w:id="39" w:name="_Toc461179231"/>
       <w:r>
         <w:rPr>
           <w:lang w:val="it-IT"/>
@@ -8779,8 +8952,8 @@
       <w:pPr>
         <w:pStyle w:val="3"/>
       </w:pPr>
-      <w:bookmarkStart w:id="40" w:name="_Toc461179234"/>
-      <w:bookmarkStart w:id="41" w:name="_Toc1723470202"/>
+      <w:bookmarkStart w:id="40" w:name="_Toc1723470202"/>
+      <w:bookmarkStart w:id="41" w:name="_Toc461179234"/>
       <w:r>
         <w:t>Sitografia</w:t>
       </w:r>
@@ -8898,8 +9071,8 @@
           <w:lang w:val="it-IT"/>
         </w:rPr>
       </w:pPr>
-      <w:bookmarkStart w:id="43" w:name="_Toc461179235"/>
-      <w:bookmarkStart w:id="44" w:name="_Toc354213738"/>
+      <w:bookmarkStart w:id="43" w:name="_Toc354213738"/>
+      <w:bookmarkStart w:id="44" w:name="_Toc461179235"/>
       <w:r>
         <w:rPr>
           <w:lang w:val="it-IT"/>

</xml_diff>

<commit_message>
Added node and npm versions to doc
</commit_message>
<xml_diff>
--- a/Documentation/Documentazione.docx
+++ b/Documentation/Documentazione.docx
@@ -1820,6 +1820,12 @@
             <w:insideV w:val="none" w:color="auto" w:sz="0" w:space="0"/>
           </w:tblBorders>
           <w:tblLayout w:type="fixed"/>
+          <w:tblCellMar>
+            <w:top w:w="60" w:type="dxa"/>
+            <w:left w:w="60" w:type="dxa"/>
+            <w:bottom w:w="60" w:type="dxa"/>
+            <w:right w:w="60" w:type="dxa"/>
+          </w:tblCellMar>
         </w:tblPrEx>
         <w:trPr>
           <w:trHeight w:val="251" w:hRule="atLeast"/>
@@ -1866,6 +1872,12 @@
             <w:insideV w:val="none" w:color="auto" w:sz="0" w:space="0"/>
           </w:tblBorders>
           <w:tblLayout w:type="fixed"/>
+          <w:tblCellMar>
+            <w:top w:w="60" w:type="dxa"/>
+            <w:left w:w="60" w:type="dxa"/>
+            <w:bottom w:w="60" w:type="dxa"/>
+            <w:right w:w="60" w:type="dxa"/>
+          </w:tblCellMar>
         </w:tblPrEx>
         <w:trPr>
           <w:tblCellSpacing w:w="0" w:type="dxa"/>
@@ -1940,6 +1952,12 @@
             <w:insideV w:val="none" w:color="auto" w:sz="0" w:space="0"/>
           </w:tblBorders>
           <w:tblLayout w:type="fixed"/>
+          <w:tblCellMar>
+            <w:top w:w="60" w:type="dxa"/>
+            <w:left w:w="60" w:type="dxa"/>
+            <w:bottom w:w="60" w:type="dxa"/>
+            <w:right w:w="60" w:type="dxa"/>
+          </w:tblCellMar>
         </w:tblPrEx>
         <w:trPr>
           <w:tblCellSpacing w:w="0" w:type="dxa"/>
@@ -2010,6 +2028,12 @@
             <w:insideV w:val="none" w:color="auto" w:sz="0" w:space="0"/>
           </w:tblBorders>
           <w:tblLayout w:type="fixed"/>
+          <w:tblCellMar>
+            <w:top w:w="60" w:type="dxa"/>
+            <w:left w:w="60" w:type="dxa"/>
+            <w:bottom w:w="60" w:type="dxa"/>
+            <w:right w:w="60" w:type="dxa"/>
+          </w:tblCellMar>
         </w:tblPrEx>
         <w:trPr>
           <w:tblCellSpacing w:w="0" w:type="dxa"/>
@@ -2080,6 +2104,12 @@
             <w:insideV w:val="none" w:color="auto" w:sz="0" w:space="0"/>
           </w:tblBorders>
           <w:tblLayout w:type="fixed"/>
+          <w:tblCellMar>
+            <w:top w:w="60" w:type="dxa"/>
+            <w:left w:w="60" w:type="dxa"/>
+            <w:bottom w:w="60" w:type="dxa"/>
+            <w:right w:w="60" w:type="dxa"/>
+          </w:tblCellMar>
         </w:tblPrEx>
         <w:trPr>
           <w:tblCellSpacing w:w="0" w:type="dxa"/>
@@ -2246,12 +2276,6 @@
             <w:insideV w:val="none" w:color="auto" w:sz="0" w:space="0"/>
           </w:tblBorders>
           <w:tblLayout w:type="fixed"/>
-          <w:tblCellMar>
-            <w:top w:w="60" w:type="dxa"/>
-            <w:left w:w="60" w:type="dxa"/>
-            <w:bottom w:w="60" w:type="dxa"/>
-            <w:right w:w="60" w:type="dxa"/>
-          </w:tblCellMar>
         </w:tblPrEx>
         <w:trPr>
           <w:tblCellSpacing w:w="0" w:type="dxa"/>
@@ -2609,12 +2633,6 @@
             <w:insideV w:val="none" w:color="auto" w:sz="0" w:space="0"/>
           </w:tblBorders>
           <w:tblLayout w:type="fixed"/>
-          <w:tblCellMar>
-            <w:top w:w="60" w:type="dxa"/>
-            <w:left w:w="60" w:type="dxa"/>
-            <w:bottom w:w="60" w:type="dxa"/>
-            <w:right w:w="60" w:type="dxa"/>
-          </w:tblCellMar>
         </w:tblPrEx>
         <w:trPr>
           <w:tblCellSpacing w:w="0" w:type="dxa"/>
@@ -3372,12 +3390,6 @@
             <w:insideV w:val="none" w:color="auto" w:sz="0" w:space="0"/>
           </w:tblBorders>
           <w:tblLayout w:type="fixed"/>
-          <w:tblCellMar>
-            <w:top w:w="60" w:type="dxa"/>
-            <w:left w:w="60" w:type="dxa"/>
-            <w:bottom w:w="60" w:type="dxa"/>
-            <w:right w:w="60" w:type="dxa"/>
-          </w:tblCellMar>
         </w:tblPrEx>
         <w:trPr>
           <w:tblCellSpacing w:w="0" w:type="dxa"/>
@@ -3528,12 +3540,6 @@
             <w:insideV w:val="none" w:color="auto" w:sz="0" w:space="0"/>
           </w:tblBorders>
           <w:tblLayout w:type="fixed"/>
-          <w:tblCellMar>
-            <w:top w:w="60" w:type="dxa"/>
-            <w:left w:w="60" w:type="dxa"/>
-            <w:bottom w:w="60" w:type="dxa"/>
-            <w:right w:w="60" w:type="dxa"/>
-          </w:tblCellMar>
         </w:tblPrEx>
         <w:trPr>
           <w:tblCellSpacing w:w="0" w:type="dxa"/>
@@ -3735,12 +3741,6 @@
             <w:insideV w:val="none" w:color="auto" w:sz="0" w:space="0"/>
           </w:tblBorders>
           <w:tblLayout w:type="fixed"/>
-          <w:tblCellMar>
-            <w:top w:w="60" w:type="dxa"/>
-            <w:left w:w="60" w:type="dxa"/>
-            <w:bottom w:w="60" w:type="dxa"/>
-            <w:right w:w="60" w:type="dxa"/>
-          </w:tblCellMar>
         </w:tblPrEx>
         <w:trPr>
           <w:tblCellSpacing w:w="0" w:type="dxa"/>
@@ -3902,12 +3902,6 @@
             <w:insideV w:val="none" w:color="auto" w:sz="0" w:space="0"/>
           </w:tblBorders>
           <w:tblLayout w:type="fixed"/>
-          <w:tblCellMar>
-            <w:top w:w="60" w:type="dxa"/>
-            <w:left w:w="60" w:type="dxa"/>
-            <w:bottom w:w="60" w:type="dxa"/>
-            <w:right w:w="60" w:type="dxa"/>
-          </w:tblCellMar>
         </w:tblPrEx>
         <w:trPr>
           <w:tblCellSpacing w:w="0" w:type="dxa"/>
@@ -4089,12 +4083,6 @@
             <w:insideV w:val="none" w:color="auto" w:sz="0" w:space="0"/>
           </w:tblBorders>
           <w:tblLayout w:type="fixed"/>
-          <w:tblCellMar>
-            <w:top w:w="60" w:type="dxa"/>
-            <w:left w:w="60" w:type="dxa"/>
-            <w:bottom w:w="60" w:type="dxa"/>
-            <w:right w:w="60" w:type="dxa"/>
-          </w:tblCellMar>
         </w:tblPrEx>
         <w:trPr>
           <w:tblCellSpacing w:w="0" w:type="dxa"/>
@@ -4245,12 +4233,6 @@
             <w:insideV w:val="none" w:color="auto" w:sz="0" w:space="0"/>
           </w:tblBorders>
           <w:tblLayout w:type="fixed"/>
-          <w:tblCellMar>
-            <w:top w:w="60" w:type="dxa"/>
-            <w:left w:w="60" w:type="dxa"/>
-            <w:bottom w:w="60" w:type="dxa"/>
-            <w:right w:w="60" w:type="dxa"/>
-          </w:tblCellMar>
         </w:tblPrEx>
         <w:trPr>
           <w:tblCellSpacing w:w="0" w:type="dxa"/>
@@ -4983,12 +4965,6 @@
             <w:insideV w:val="none" w:color="auto" w:sz="0" w:space="0"/>
           </w:tblBorders>
           <w:tblLayout w:type="fixed"/>
-          <w:tblCellMar>
-            <w:top w:w="60" w:type="dxa"/>
-            <w:left w:w="60" w:type="dxa"/>
-            <w:bottom w:w="60" w:type="dxa"/>
-            <w:right w:w="60" w:type="dxa"/>
-          </w:tblCellMar>
         </w:tblPrEx>
         <w:trPr>
           <w:tblCellSpacing w:w="0" w:type="dxa"/>
@@ -5347,12 +5323,6 @@
             <w:insideV w:val="none" w:color="auto" w:sz="0" w:space="0"/>
           </w:tblBorders>
           <w:tblLayout w:type="fixed"/>
-          <w:tblCellMar>
-            <w:top w:w="60" w:type="dxa"/>
-            <w:left w:w="60" w:type="dxa"/>
-            <w:bottom w:w="60" w:type="dxa"/>
-            <w:right w:w="60" w:type="dxa"/>
-          </w:tblCellMar>
         </w:tblPrEx>
         <w:trPr>
           <w:tblCellSpacing w:w="0" w:type="dxa"/>
@@ -7140,6 +7110,86 @@
     </w:p>
     <w:p>
       <w:pPr>
+        <w:keepNext w:val="0"/>
+        <w:keepLines w:val="0"/>
+        <w:pageBreakBefore w:val="0"/>
+        <w:widowControl/>
+        <w:numPr>
+          <w:ilvl w:val="0"/>
+          <w:numId w:val="2"/>
+        </w:numPr>
+        <w:kinsoku/>
+        <w:wordWrap/>
+        <w:overflowPunct/>
+        <w:topLinePunct w:val="0"/>
+        <w:autoSpaceDE/>
+        <w:autoSpaceDN/>
+        <w:bidi w:val="0"/>
+        <w:adjustRightInd/>
+        <w:snapToGrid/>
+        <w:spacing w:after="0" w:line="240" w:lineRule="auto"/>
+        <w:ind w:left="420" w:leftChars="0" w:hanging="420" w:firstLineChars="0"/>
+        <w:textAlignment w:val="auto"/>
+        <w:rPr>
+          <w:rFonts w:hint="default"/>
+          <w:sz w:val="22"/>
+          <w:szCs w:val="20"/>
+          <w:lang w:val="en"/>
+        </w:rPr>
+      </w:pPr>
+      <w:r>
+        <w:rPr>
+          <w:rFonts w:hint="default"/>
+          <w:sz w:val="22"/>
+          <w:szCs w:val="20"/>
+          <w:lang w:val="en"/>
+        </w:rPr>
+        <w:t>Node 10.19</w:t>
+      </w:r>
+    </w:p>
+    <w:p>
+      <w:pPr>
+        <w:keepNext w:val="0"/>
+        <w:keepLines w:val="0"/>
+        <w:pageBreakBefore w:val="0"/>
+        <w:widowControl/>
+        <w:numPr>
+          <w:ilvl w:val="0"/>
+          <w:numId w:val="2"/>
+        </w:numPr>
+        <w:kinsoku/>
+        <w:wordWrap/>
+        <w:overflowPunct/>
+        <w:topLinePunct w:val="0"/>
+        <w:autoSpaceDE/>
+        <w:autoSpaceDN/>
+        <w:bidi w:val="0"/>
+        <w:adjustRightInd/>
+        <w:snapToGrid/>
+        <w:spacing w:after="0" w:line="240" w:lineRule="auto"/>
+        <w:ind w:left="420" w:leftChars="0" w:hanging="420" w:firstLineChars="0"/>
+        <w:textAlignment w:val="auto"/>
+        <w:rPr>
+          <w:rFonts w:hint="default"/>
+          <w:sz w:val="22"/>
+          <w:szCs w:val="20"/>
+          <w:lang w:val="en"/>
+        </w:rPr>
+      </w:pPr>
+      <w:r>
+        <w:rPr>
+          <w:rFonts w:hint="default"/>
+          <w:sz w:val="22"/>
+          <w:szCs w:val="20"/>
+          <w:lang w:val="en"/>
+        </w:rPr>
+        <w:t>Npm 6.4.1</w:t>
+      </w:r>
+      <w:bookmarkStart w:id="54" w:name="_GoBack"/>
+      <w:bookmarkEnd w:id="54"/>
+    </w:p>
+    <w:p>
+      <w:pPr>
         <w:rPr>
           <w:rFonts w:hint="default"/>
           <w:lang w:val="en"/>
@@ -12525,16 +12575,7 @@
           <w:rFonts w:hint="default"/>
           <w:lang w:val="en"/>
         </w:rPr>
-        <w:t xml:space="preserve">Il layout di base della </w:t>
-      </w:r>
-      <w:bookmarkStart w:id="54" w:name="_GoBack"/>
-      <w:bookmarkEnd w:id="54"/>
-      <w:r>
-        <w:rPr>
-          <w:rFonts w:hint="default"/>
-          <w:lang w:val="en"/>
-        </w:rPr>
-        <w:t>applicazione viene implementato nella classe MainLayout che estende la classe AppLayout.</w:t>
+        <w:t>Il layout di base della applicazione viene implementato nella classe MainLayout che estende la classe AppLayout.</w:t>
       </w:r>
     </w:p>
     <w:p>
@@ -12603,7 +12644,6 @@
           <w:rFonts w:hint="default" w:ascii="Ubuntu Mono" w:hAnsi="Ubuntu Mono" w:cs="Ubuntu Mono"/>
           <w:sz w:val="20"/>
           <w:szCs w:val="20"/>
-          <w:bdr w:val="none" w:color="auto" w:sz="4" w:space="0"/>
           <w:lang w:val="en"/>
         </w:rPr>
       </w:pPr>
@@ -12615,7 +12655,6 @@
           <w:kern w:val="0"/>
           <w:sz w:val="20"/>
           <w:szCs w:val="20"/>
-          <w:bdr w:val="none" w:color="auto" w:sz="4" w:space="0"/>
           <w:shd w:val="clear" w:fill="FFFFFF"/>
           <w:lang w:val="en-US" w:eastAsia="zh-CN" w:bidi="ar"/>
         </w:rPr>
@@ -12629,7 +12668,6 @@
           <w:kern w:val="0"/>
           <w:sz w:val="20"/>
           <w:szCs w:val="20"/>
-          <w:bdr w:val="none" w:color="auto" w:sz="4" w:space="0"/>
           <w:shd w:val="clear" w:fill="FFFFFF"/>
           <w:lang w:val="en-US" w:eastAsia="zh-CN" w:bidi="ar"/>
         </w:rPr>
@@ -12643,7 +12681,6 @@
           <w:kern w:val="0"/>
           <w:sz w:val="20"/>
           <w:szCs w:val="20"/>
-          <w:bdr w:val="none" w:color="auto" w:sz="4" w:space="0"/>
           <w:shd w:val="clear" w:fill="FFFFFF"/>
           <w:lang w:val="en-US" w:eastAsia="zh-CN" w:bidi="ar"/>
         </w:rPr>
@@ -12657,7 +12694,6 @@
           <w:kern w:val="0"/>
           <w:sz w:val="20"/>
           <w:szCs w:val="20"/>
-          <w:bdr w:val="none" w:color="auto" w:sz="4" w:space="0"/>
           <w:shd w:val="clear" w:fill="FFFFFF"/>
           <w:lang w:val="en-US" w:eastAsia="zh-CN" w:bidi="ar"/>
         </w:rPr>
@@ -12671,7 +12707,6 @@
           <w:kern w:val="0"/>
           <w:sz w:val="20"/>
           <w:szCs w:val="20"/>
-          <w:bdr w:val="none" w:color="auto" w:sz="4" w:space="0"/>
           <w:shd w:val="clear" w:fill="FFFFFF"/>
           <w:lang w:val="en-US" w:eastAsia="zh-CN" w:bidi="ar"/>
         </w:rPr>
@@ -12685,7 +12720,6 @@
           <w:kern w:val="0"/>
           <w:sz w:val="20"/>
           <w:szCs w:val="20"/>
-          <w:bdr w:val="none" w:color="auto" w:sz="4" w:space="0"/>
           <w:shd w:val="clear" w:fill="FFFFFF"/>
           <w:lang w:val="en-US" w:eastAsia="zh-CN" w:bidi="ar"/>
         </w:rPr>
@@ -12699,7 +12733,6 @@
           <w:kern w:val="0"/>
           <w:sz w:val="20"/>
           <w:szCs w:val="20"/>
-          <w:bdr w:val="none" w:color="auto" w:sz="4" w:space="0"/>
           <w:shd w:val="clear" w:fill="FFFFFF"/>
           <w:lang w:val="en-US" w:eastAsia="zh-CN" w:bidi="ar"/>
         </w:rPr>
@@ -12713,7 +12746,6 @@
           <w:kern w:val="0"/>
           <w:sz w:val="20"/>
           <w:szCs w:val="20"/>
-          <w:bdr w:val="none" w:color="auto" w:sz="4" w:space="0"/>
           <w:shd w:val="clear" w:fill="FFFFFF"/>
           <w:lang w:val="en-US" w:eastAsia="zh-CN" w:bidi="ar"/>
         </w:rPr>
@@ -12727,7 +12759,6 @@
           <w:kern w:val="0"/>
           <w:sz w:val="20"/>
           <w:szCs w:val="20"/>
-          <w:bdr w:val="none" w:color="auto" w:sz="4" w:space="0"/>
           <w:shd w:val="clear" w:fill="FFFFFF"/>
           <w:lang w:val="en-US" w:eastAsia="zh-CN" w:bidi="ar"/>
         </w:rPr>
@@ -12741,7 +12772,6 @@
           <w:kern w:val="0"/>
           <w:sz w:val="20"/>
           <w:szCs w:val="20"/>
-          <w:bdr w:val="none" w:color="auto" w:sz="4" w:space="0"/>
           <w:shd w:val="clear" w:fill="FFFFFF"/>
           <w:lang w:val="en" w:eastAsia="zh-CN" w:bidi="ar"/>
         </w:rPr>
@@ -12755,7 +12785,6 @@
           <w:kern w:val="0"/>
           <w:sz w:val="20"/>
           <w:szCs w:val="20"/>
-          <w:bdr w:val="none" w:color="auto" w:sz="4" w:space="0"/>
           <w:shd w:val="clear" w:fill="FFFFFF"/>
           <w:lang w:val="en" w:eastAsia="zh-CN" w:bidi="ar"/>
         </w:rPr>
@@ -12783,7 +12812,6 @@
           <w:rFonts w:hint="default" w:ascii="Ubuntu Mono" w:hAnsi="Ubuntu Mono" w:cs="Ubuntu Mono"/>
           <w:sz w:val="20"/>
           <w:szCs w:val="20"/>
-          <w:bdr w:val="none" w:color="auto" w:sz="4" w:space="0"/>
         </w:rPr>
       </w:pPr>
       <w:r>
@@ -12794,7 +12822,6 @@
           <w:kern w:val="0"/>
           <w:sz w:val="20"/>
           <w:szCs w:val="20"/>
-          <w:bdr w:val="none" w:color="auto" w:sz="4" w:space="0"/>
           <w:shd w:val="clear" w:fill="FFFFFF"/>
           <w:lang w:val="en-US" w:eastAsia="zh-CN" w:bidi="ar"/>
         </w:rPr>
@@ -12808,7 +12835,6 @@
           <w:kern w:val="0"/>
           <w:sz w:val="20"/>
           <w:szCs w:val="20"/>
-          <w:bdr w:val="none" w:color="auto" w:sz="4" w:space="0"/>
           <w:shd w:val="clear" w:fill="FFFFFF"/>
           <w:lang w:val="en-US" w:eastAsia="zh-CN" w:bidi="ar"/>
         </w:rPr>
@@ -12822,7 +12848,6 @@
           <w:kern w:val="0"/>
           <w:sz w:val="20"/>
           <w:szCs w:val="20"/>
-          <w:bdr w:val="none" w:color="auto" w:sz="4" w:space="0"/>
           <w:shd w:val="clear" w:fill="FFFFFF"/>
           <w:lang w:val="en-US" w:eastAsia="zh-CN" w:bidi="ar"/>
         </w:rPr>
@@ -12836,7 +12861,6 @@
           <w:kern w:val="0"/>
           <w:sz w:val="20"/>
           <w:szCs w:val="20"/>
-          <w:bdr w:val="none" w:color="auto" w:sz="4" w:space="0"/>
           <w:shd w:val="clear" w:fill="FFFFFF"/>
           <w:lang w:val="en-US" w:eastAsia="zh-CN" w:bidi="ar"/>
         </w:rPr>
@@ -12866,7 +12890,6 @@
           <w:color w:val="000000"/>
           <w:sz w:val="20"/>
           <w:szCs w:val="20"/>
-          <w:bdr w:val="none" w:color="auto" w:sz="4" w:space="0"/>
         </w:rPr>
       </w:pPr>
       <w:r>
@@ -12877,7 +12900,6 @@
           <w:kern w:val="0"/>
           <w:sz w:val="20"/>
           <w:szCs w:val="20"/>
-          <w:bdr w:val="none" w:color="auto" w:sz="4" w:space="0"/>
           <w:shd w:val="clear" w:fill="FFFFFF"/>
           <w:lang w:val="en-US" w:eastAsia="zh-CN" w:bidi="ar"/>
         </w:rPr>
@@ -12907,7 +12929,6 @@
           <w:color w:val="000000"/>
           <w:sz w:val="20"/>
           <w:szCs w:val="20"/>
-          <w:bdr w:val="none" w:color="auto" w:sz="4" w:space="0"/>
         </w:rPr>
       </w:pPr>
       <w:r>
@@ -12918,7 +12939,6 @@
           <w:kern w:val="0"/>
           <w:sz w:val="20"/>
           <w:szCs w:val="20"/>
-          <w:bdr w:val="none" w:color="auto" w:sz="4" w:space="0"/>
           <w:shd w:val="clear" w:fill="FFFFFF"/>
           <w:lang w:val="en-US" w:eastAsia="zh-CN" w:bidi="ar"/>
         </w:rPr>
@@ -12932,7 +12952,6 @@
           <w:kern w:val="0"/>
           <w:sz w:val="20"/>
           <w:szCs w:val="20"/>
-          <w:bdr w:val="none" w:color="auto" w:sz="4" w:space="0"/>
           <w:shd w:val="clear" w:fill="FFFFFF"/>
           <w:lang w:val="en-US" w:eastAsia="zh-CN" w:bidi="ar"/>
         </w:rPr>
@@ -12946,7 +12965,6 @@
           <w:kern w:val="0"/>
           <w:sz w:val="20"/>
           <w:szCs w:val="20"/>
-          <w:bdr w:val="none" w:color="auto" w:sz="4" w:space="0"/>
           <w:shd w:val="clear" w:fill="FFFFFF"/>
           <w:lang w:val="en-US" w:eastAsia="zh-CN" w:bidi="ar"/>
         </w:rPr>
@@ -12960,7 +12978,6 @@
           <w:kern w:val="0"/>
           <w:sz w:val="20"/>
           <w:szCs w:val="20"/>
-          <w:bdr w:val="none" w:color="auto" w:sz="4" w:space="0"/>
           <w:shd w:val="clear" w:fill="FFFFFF"/>
           <w:lang w:val="en-US" w:eastAsia="zh-CN" w:bidi="ar"/>
         </w:rPr>
@@ -12974,7 +12991,6 @@
           <w:kern w:val="0"/>
           <w:sz w:val="20"/>
           <w:szCs w:val="20"/>
-          <w:bdr w:val="none" w:color="auto" w:sz="4" w:space="0"/>
           <w:shd w:val="clear" w:fill="FFFFFF"/>
           <w:lang w:val="en-US" w:eastAsia="zh-CN" w:bidi="ar"/>
         </w:rPr>
@@ -12988,7 +13004,6 @@
           <w:kern w:val="0"/>
           <w:sz w:val="20"/>
           <w:szCs w:val="20"/>
-          <w:bdr w:val="none" w:color="auto" w:sz="4" w:space="0"/>
           <w:shd w:val="clear" w:fill="FFFFFF"/>
           <w:lang w:val="en-US" w:eastAsia="zh-CN" w:bidi="ar"/>
         </w:rPr>
@@ -13002,7 +13017,6 @@
           <w:kern w:val="0"/>
           <w:sz w:val="20"/>
           <w:szCs w:val="20"/>
-          <w:bdr w:val="none" w:color="auto" w:sz="4" w:space="0"/>
           <w:shd w:val="clear" w:fill="FFFFFF"/>
           <w:lang w:val="en-US" w:eastAsia="zh-CN" w:bidi="ar"/>
         </w:rPr>
@@ -13016,7 +13030,6 @@
           <w:kern w:val="0"/>
           <w:sz w:val="20"/>
           <w:szCs w:val="20"/>
-          <w:bdr w:val="none" w:color="auto" w:sz="4" w:space="0"/>
           <w:shd w:val="clear" w:fill="FFFFFF"/>
           <w:lang w:val="en-US" w:eastAsia="zh-CN" w:bidi="ar"/>
         </w:rPr>
@@ -13030,7 +13043,6 @@
           <w:kern w:val="0"/>
           <w:sz w:val="20"/>
           <w:szCs w:val="20"/>
-          <w:bdr w:val="none" w:color="auto" w:sz="4" w:space="0"/>
           <w:shd w:val="clear" w:fill="FFFFFF"/>
           <w:lang w:val="en-US" w:eastAsia="zh-CN" w:bidi="ar"/>
         </w:rPr>
@@ -13044,7 +13056,6 @@
           <w:kern w:val="0"/>
           <w:sz w:val="20"/>
           <w:szCs w:val="20"/>
-          <w:bdr w:val="none" w:color="auto" w:sz="4" w:space="0"/>
           <w:shd w:val="clear" w:fill="FFFFFF"/>
           <w:lang w:val="en-US" w:eastAsia="zh-CN" w:bidi="ar"/>
         </w:rPr>
@@ -13074,7 +13085,6 @@
           <w:color w:val="000000"/>
           <w:sz w:val="20"/>
           <w:szCs w:val="20"/>
-          <w:bdr w:val="none" w:color="auto" w:sz="4" w:space="0"/>
         </w:rPr>
       </w:pPr>
       <w:r>
@@ -13085,7 +13095,6 @@
           <w:kern w:val="0"/>
           <w:sz w:val="20"/>
           <w:szCs w:val="20"/>
-          <w:bdr w:val="none" w:color="auto" w:sz="4" w:space="0"/>
           <w:shd w:val="clear" w:fill="FFFFFF"/>
           <w:lang w:val="en-US" w:eastAsia="zh-CN" w:bidi="ar"/>
         </w:rPr>
@@ -13099,7 +13108,6 @@
           <w:kern w:val="0"/>
           <w:sz w:val="20"/>
           <w:szCs w:val="20"/>
-          <w:bdr w:val="none" w:color="auto" w:sz="4" w:space="0"/>
           <w:shd w:val="clear" w:fill="FFFFFF"/>
           <w:lang w:val="en-US" w:eastAsia="zh-CN" w:bidi="ar"/>
         </w:rPr>
@@ -13113,7 +13121,6 @@
           <w:kern w:val="0"/>
           <w:sz w:val="20"/>
           <w:szCs w:val="20"/>
-          <w:bdr w:val="none" w:color="auto" w:sz="4" w:space="0"/>
           <w:shd w:val="clear" w:fill="FFFFFF"/>
           <w:lang w:val="en-US" w:eastAsia="zh-CN" w:bidi="ar"/>
         </w:rPr>
@@ -13127,7 +13134,6 @@
           <w:kern w:val="0"/>
           <w:sz w:val="20"/>
           <w:szCs w:val="20"/>
-          <w:bdr w:val="none" w:color="auto" w:sz="4" w:space="0"/>
           <w:shd w:val="clear" w:fill="FFFFFF"/>
           <w:lang w:val="en-US" w:eastAsia="zh-CN" w:bidi="ar"/>
         </w:rPr>
@@ -13141,7 +13147,6 @@
           <w:kern w:val="0"/>
           <w:sz w:val="20"/>
           <w:szCs w:val="20"/>
-          <w:bdr w:val="none" w:color="auto" w:sz="4" w:space="0"/>
           <w:shd w:val="clear" w:fill="FFFFFF"/>
           <w:lang w:val="en-US" w:eastAsia="zh-CN" w:bidi="ar"/>
         </w:rPr>
@@ -13155,7 +13160,6 @@
           <w:kern w:val="0"/>
           <w:sz w:val="20"/>
           <w:szCs w:val="20"/>
-          <w:bdr w:val="none" w:color="auto" w:sz="4" w:space="0"/>
           <w:shd w:val="clear" w:fill="FFFFFF"/>
           <w:lang w:val="en-US" w:eastAsia="zh-CN" w:bidi="ar"/>
         </w:rPr>
@@ -13185,7 +13189,6 @@
           <w:color w:val="000000"/>
           <w:sz w:val="20"/>
           <w:szCs w:val="20"/>
-          <w:bdr w:val="none" w:color="auto" w:sz="4" w:space="0"/>
         </w:rPr>
       </w:pPr>
       <w:r>
@@ -13196,7 +13199,6 @@
           <w:kern w:val="0"/>
           <w:sz w:val="20"/>
           <w:szCs w:val="20"/>
-          <w:bdr w:val="none" w:color="auto" w:sz="4" w:space="0"/>
           <w:shd w:val="clear" w:fill="FFFFFF"/>
           <w:lang w:val="en-US" w:eastAsia="zh-CN" w:bidi="ar"/>
         </w:rPr>
@@ -13210,7 +13212,6 @@
           <w:kern w:val="0"/>
           <w:sz w:val="20"/>
           <w:szCs w:val="20"/>
-          <w:bdr w:val="none" w:color="auto" w:sz="4" w:space="0"/>
           <w:shd w:val="clear" w:fill="FFFFFF"/>
           <w:lang w:val="en-US" w:eastAsia="zh-CN" w:bidi="ar"/>
         </w:rPr>
@@ -13236,7 +13237,6 @@
           <w:rFonts w:hint="default" w:ascii="Ubuntu Mono" w:hAnsi="Ubuntu Mono" w:cs="Ubuntu Mono"/>
           <w:sz w:val="20"/>
           <w:szCs w:val="20"/>
-          <w:bdr w:val="none" w:color="auto" w:sz="4" w:space="0"/>
         </w:rPr>
       </w:pPr>
     </w:p>
@@ -13263,7 +13263,6 @@
           <w:color w:val="000000"/>
           <w:sz w:val="20"/>
           <w:szCs w:val="20"/>
-          <w:bdr w:val="none" w:color="auto" w:sz="4" w:space="0"/>
         </w:rPr>
       </w:pPr>
       <w:r>
@@ -13274,7 +13273,6 @@
           <w:kern w:val="0"/>
           <w:sz w:val="20"/>
           <w:szCs w:val="20"/>
-          <w:bdr w:val="none" w:color="auto" w:sz="4" w:space="0"/>
           <w:shd w:val="clear" w:fill="FFFFFF"/>
           <w:lang w:val="en-US" w:eastAsia="zh-CN" w:bidi="ar"/>
         </w:rPr>
@@ -13304,7 +13302,6 @@
           <w:color w:val="000000"/>
           <w:sz w:val="20"/>
           <w:szCs w:val="20"/>
-          <w:bdr w:val="none" w:color="auto" w:sz="4" w:space="0"/>
         </w:rPr>
       </w:pPr>
       <w:r>
@@ -13315,7 +13312,6 @@
           <w:kern w:val="0"/>
           <w:sz w:val="20"/>
           <w:szCs w:val="20"/>
-          <w:bdr w:val="none" w:color="auto" w:sz="4" w:space="0"/>
           <w:shd w:val="clear" w:fill="FFFFFF"/>
           <w:lang w:val="en-US" w:eastAsia="zh-CN" w:bidi="ar"/>
         </w:rPr>
@@ -13329,7 +13325,6 @@
           <w:kern w:val="0"/>
           <w:sz w:val="20"/>
           <w:szCs w:val="20"/>
-          <w:bdr w:val="none" w:color="auto" w:sz="4" w:space="0"/>
           <w:shd w:val="clear" w:fill="FFFFFF"/>
           <w:lang w:val="en-US" w:eastAsia="zh-CN" w:bidi="ar"/>
         </w:rPr>
@@ -13343,7 +13338,6 @@
           <w:kern w:val="0"/>
           <w:sz w:val="20"/>
           <w:szCs w:val="20"/>
-          <w:bdr w:val="none" w:color="auto" w:sz="4" w:space="0"/>
           <w:shd w:val="clear" w:fill="FFFFFF"/>
           <w:lang w:val="en-US" w:eastAsia="zh-CN" w:bidi="ar"/>
         </w:rPr>
@@ -13357,7 +13351,6 @@
           <w:kern w:val="0"/>
           <w:sz w:val="20"/>
           <w:szCs w:val="20"/>
-          <w:bdr w:val="none" w:color="auto" w:sz="4" w:space="0"/>
           <w:shd w:val="clear" w:fill="FFFFFF"/>
           <w:lang w:val="en-US" w:eastAsia="zh-CN" w:bidi="ar"/>
         </w:rPr>
@@ -13371,7 +13364,6 @@
           <w:kern w:val="0"/>
           <w:sz w:val="20"/>
           <w:szCs w:val="20"/>
-          <w:bdr w:val="none" w:color="auto" w:sz="4" w:space="0"/>
           <w:shd w:val="clear" w:fill="FFFFFF"/>
           <w:lang w:val="en-US" w:eastAsia="zh-CN" w:bidi="ar"/>
         </w:rPr>
@@ -13385,7 +13377,6 @@
           <w:kern w:val="0"/>
           <w:sz w:val="20"/>
           <w:szCs w:val="20"/>
-          <w:bdr w:val="none" w:color="auto" w:sz="4" w:space="0"/>
           <w:shd w:val="clear" w:fill="FFFFFF"/>
           <w:lang w:val="en-US" w:eastAsia="zh-CN" w:bidi="ar"/>
         </w:rPr>
@@ -13399,7 +13390,6 @@
           <w:kern w:val="0"/>
           <w:sz w:val="20"/>
           <w:szCs w:val="20"/>
-          <w:bdr w:val="none" w:color="auto" w:sz="4" w:space="0"/>
           <w:shd w:val="clear" w:fill="FFFFFF"/>
           <w:lang w:val="en-US" w:eastAsia="zh-CN" w:bidi="ar"/>
         </w:rPr>
@@ -13413,7 +13403,6 @@
           <w:kern w:val="0"/>
           <w:sz w:val="20"/>
           <w:szCs w:val="20"/>
-          <w:bdr w:val="none" w:color="auto" w:sz="4" w:space="0"/>
           <w:shd w:val="clear" w:fill="FFFFFF"/>
           <w:lang w:val="en-US" w:eastAsia="zh-CN" w:bidi="ar"/>
         </w:rPr>
@@ -13427,7 +13416,6 @@
           <w:kern w:val="0"/>
           <w:sz w:val="20"/>
           <w:szCs w:val="20"/>
-          <w:bdr w:val="none" w:color="auto" w:sz="4" w:space="0"/>
           <w:shd w:val="clear" w:fill="FFFFFF"/>
           <w:lang w:val="en-US" w:eastAsia="zh-CN" w:bidi="ar"/>
         </w:rPr>
@@ -13441,7 +13429,6 @@
           <w:kern w:val="0"/>
           <w:sz w:val="20"/>
           <w:szCs w:val="20"/>
-          <w:bdr w:val="none" w:color="auto" w:sz="4" w:space="0"/>
           <w:shd w:val="clear" w:fill="FFFFFF"/>
           <w:lang w:val="en-US" w:eastAsia="zh-CN" w:bidi="ar"/>
         </w:rPr>
@@ -13471,7 +13458,6 @@
           <w:color w:val="000000"/>
           <w:sz w:val="20"/>
           <w:szCs w:val="20"/>
-          <w:bdr w:val="none" w:color="auto" w:sz="4" w:space="0"/>
         </w:rPr>
       </w:pPr>
       <w:r>
@@ -13482,7 +13468,6 @@
           <w:kern w:val="0"/>
           <w:sz w:val="20"/>
           <w:szCs w:val="20"/>
-          <w:bdr w:val="none" w:color="auto" w:sz="4" w:space="0"/>
           <w:shd w:val="clear" w:fill="FFFFFF"/>
           <w:lang w:val="en-US" w:eastAsia="zh-CN" w:bidi="ar"/>
         </w:rPr>
@@ -13496,7 +13481,6 @@
           <w:kern w:val="0"/>
           <w:sz w:val="20"/>
           <w:szCs w:val="20"/>
-          <w:bdr w:val="none" w:color="auto" w:sz="4" w:space="0"/>
           <w:shd w:val="clear" w:fill="FFFFFF"/>
           <w:lang w:val="en-US" w:eastAsia="zh-CN" w:bidi="ar"/>
         </w:rPr>
@@ -13510,7 +13494,6 @@
           <w:kern w:val="0"/>
           <w:sz w:val="20"/>
           <w:szCs w:val="20"/>
-          <w:bdr w:val="none" w:color="auto" w:sz="4" w:space="0"/>
           <w:shd w:val="clear" w:fill="FFFFFF"/>
           <w:lang w:val="en-US" w:eastAsia="zh-CN" w:bidi="ar"/>
         </w:rPr>
@@ -13524,7 +13507,6 @@
           <w:kern w:val="0"/>
           <w:sz w:val="20"/>
           <w:szCs w:val="20"/>
-          <w:bdr w:val="none" w:color="auto" w:sz="4" w:space="0"/>
           <w:shd w:val="clear" w:fill="FFFFFF"/>
           <w:lang w:val="en-US" w:eastAsia="zh-CN" w:bidi="ar"/>
         </w:rPr>
@@ -13538,7 +13520,6 @@
           <w:kern w:val="0"/>
           <w:sz w:val="20"/>
           <w:szCs w:val="20"/>
-          <w:bdr w:val="none" w:color="auto" w:sz="4" w:space="0"/>
           <w:shd w:val="clear" w:fill="FFFFFF"/>
           <w:lang w:val="en-US" w:eastAsia="zh-CN" w:bidi="ar"/>
         </w:rPr>
@@ -13552,7 +13533,6 @@
           <w:kern w:val="0"/>
           <w:sz w:val="20"/>
           <w:szCs w:val="20"/>
-          <w:bdr w:val="none" w:color="auto" w:sz="4" w:space="0"/>
           <w:shd w:val="clear" w:fill="FFFFFF"/>
           <w:lang w:val="en-US" w:eastAsia="zh-CN" w:bidi="ar"/>
         </w:rPr>
@@ -13566,7 +13546,6 @@
           <w:kern w:val="0"/>
           <w:sz w:val="20"/>
           <w:szCs w:val="20"/>
-          <w:bdr w:val="none" w:color="auto" w:sz="4" w:space="0"/>
           <w:shd w:val="clear" w:fill="FFFFFF"/>
           <w:lang w:val="en-US" w:eastAsia="zh-CN" w:bidi="ar"/>
         </w:rPr>
@@ -13580,7 +13559,6 @@
           <w:kern w:val="0"/>
           <w:sz w:val="20"/>
           <w:szCs w:val="20"/>
-          <w:bdr w:val="none" w:color="auto" w:sz="4" w:space="0"/>
           <w:shd w:val="clear" w:fill="FFFFFF"/>
           <w:lang w:val="en-US" w:eastAsia="zh-CN" w:bidi="ar"/>
         </w:rPr>
@@ -13610,7 +13588,6 @@
           <w:color w:val="000000"/>
           <w:sz w:val="20"/>
           <w:szCs w:val="20"/>
-          <w:bdr w:val="none" w:color="auto" w:sz="4" w:space="0"/>
         </w:rPr>
       </w:pPr>
       <w:r>
@@ -13621,7 +13598,6 @@
           <w:kern w:val="0"/>
           <w:sz w:val="20"/>
           <w:szCs w:val="20"/>
-          <w:bdr w:val="none" w:color="auto" w:sz="4" w:space="0"/>
           <w:shd w:val="clear" w:fill="FFFFFF"/>
           <w:lang w:val="en-US" w:eastAsia="zh-CN" w:bidi="ar"/>
         </w:rPr>
@@ -13635,7 +13611,6 @@
           <w:kern w:val="0"/>
           <w:sz w:val="20"/>
           <w:szCs w:val="20"/>
-          <w:bdr w:val="none" w:color="auto" w:sz="4" w:space="0"/>
           <w:shd w:val="clear" w:fill="FFFFFF"/>
           <w:lang w:val="en-US" w:eastAsia="zh-CN" w:bidi="ar"/>
         </w:rPr>
@@ -13649,7 +13624,6 @@
           <w:kern w:val="0"/>
           <w:sz w:val="20"/>
           <w:szCs w:val="20"/>
-          <w:bdr w:val="none" w:color="auto" w:sz="4" w:space="0"/>
           <w:shd w:val="clear" w:fill="FFFFFF"/>
           <w:lang w:val="en-US" w:eastAsia="zh-CN" w:bidi="ar"/>
         </w:rPr>
@@ -13663,7 +13637,6 @@
           <w:kern w:val="0"/>
           <w:sz w:val="20"/>
           <w:szCs w:val="20"/>
-          <w:bdr w:val="none" w:color="auto" w:sz="4" w:space="0"/>
           <w:shd w:val="clear" w:fill="FFFFFF"/>
           <w:lang w:val="en-US" w:eastAsia="zh-CN" w:bidi="ar"/>
         </w:rPr>
@@ -13677,7 +13650,6 @@
           <w:kern w:val="0"/>
           <w:sz w:val="20"/>
           <w:szCs w:val="20"/>
-          <w:bdr w:val="none" w:color="auto" w:sz="4" w:space="0"/>
           <w:shd w:val="clear" w:fill="FFFFFF"/>
           <w:lang w:val="en-US" w:eastAsia="zh-CN" w:bidi="ar"/>
         </w:rPr>
@@ -13691,7 +13663,6 @@
           <w:kern w:val="0"/>
           <w:sz w:val="20"/>
           <w:szCs w:val="20"/>
-          <w:bdr w:val="none" w:color="auto" w:sz="4" w:space="0"/>
           <w:shd w:val="clear" w:fill="FFFFFF"/>
           <w:lang w:val="en-US" w:eastAsia="zh-CN" w:bidi="ar"/>
         </w:rPr>
@@ -13721,7 +13692,6 @@
           <w:color w:val="000000"/>
           <w:sz w:val="20"/>
           <w:szCs w:val="20"/>
-          <w:bdr w:val="none" w:color="auto" w:sz="4" w:space="0"/>
         </w:rPr>
       </w:pPr>
       <w:r>
@@ -13732,7 +13702,6 @@
           <w:kern w:val="0"/>
           <w:sz w:val="20"/>
           <w:szCs w:val="20"/>
-          <w:bdr w:val="none" w:color="auto" w:sz="4" w:space="0"/>
           <w:shd w:val="clear" w:fill="FFFFFF"/>
           <w:lang w:val="en-US" w:eastAsia="zh-CN" w:bidi="ar"/>
         </w:rPr>
@@ -13746,7 +13715,6 @@
           <w:kern w:val="0"/>
           <w:sz w:val="20"/>
           <w:szCs w:val="20"/>
-          <w:bdr w:val="none" w:color="auto" w:sz="4" w:space="0"/>
           <w:shd w:val="clear" w:fill="FFFFFF"/>
           <w:lang w:val="en-US" w:eastAsia="zh-CN" w:bidi="ar"/>
         </w:rPr>
@@ -13760,7 +13728,6 @@
           <w:kern w:val="0"/>
           <w:sz w:val="20"/>
           <w:szCs w:val="20"/>
-          <w:bdr w:val="none" w:color="auto" w:sz="4" w:space="0"/>
           <w:shd w:val="clear" w:fill="FFFFFF"/>
           <w:lang w:val="en-US" w:eastAsia="zh-CN" w:bidi="ar"/>
         </w:rPr>
@@ -13774,7 +13741,6 @@
           <w:kern w:val="0"/>
           <w:sz w:val="20"/>
           <w:szCs w:val="20"/>
-          <w:bdr w:val="none" w:color="auto" w:sz="4" w:space="0"/>
           <w:shd w:val="clear" w:fill="FFFFFF"/>
           <w:lang w:val="en-US" w:eastAsia="zh-CN" w:bidi="ar"/>
         </w:rPr>
@@ -13788,7 +13754,6 @@
           <w:kern w:val="0"/>
           <w:sz w:val="20"/>
           <w:szCs w:val="20"/>
-          <w:bdr w:val="none" w:color="auto" w:sz="4" w:space="0"/>
           <w:shd w:val="clear" w:fill="FFFFFF"/>
           <w:lang w:val="en-US" w:eastAsia="zh-CN" w:bidi="ar"/>
         </w:rPr>
@@ -13802,7 +13767,6 @@
           <w:kern w:val="0"/>
           <w:sz w:val="20"/>
           <w:szCs w:val="20"/>
-          <w:bdr w:val="none" w:color="auto" w:sz="4" w:space="0"/>
           <w:shd w:val="clear" w:fill="FFFFFF"/>
           <w:lang w:val="en-US" w:eastAsia="zh-CN" w:bidi="ar"/>
         </w:rPr>
@@ -13816,7 +13780,6 @@
           <w:kern w:val="0"/>
           <w:sz w:val="20"/>
           <w:szCs w:val="20"/>
-          <w:bdr w:val="none" w:color="auto" w:sz="4" w:space="0"/>
           <w:shd w:val="clear" w:fill="FFFFFF"/>
           <w:lang w:val="en-US" w:eastAsia="zh-CN" w:bidi="ar"/>
         </w:rPr>
@@ -13830,7 +13793,6 @@
           <w:kern w:val="0"/>
           <w:sz w:val="20"/>
           <w:szCs w:val="20"/>
-          <w:bdr w:val="none" w:color="auto" w:sz="4" w:space="0"/>
           <w:shd w:val="clear" w:fill="FFFFFF"/>
           <w:lang w:val="en-US" w:eastAsia="zh-CN" w:bidi="ar"/>
         </w:rPr>
@@ -13844,7 +13806,6 @@
           <w:kern w:val="0"/>
           <w:sz w:val="20"/>
           <w:szCs w:val="20"/>
-          <w:bdr w:val="none" w:color="auto" w:sz="4" w:space="0"/>
           <w:shd w:val="clear" w:fill="FFFFFF"/>
           <w:lang w:val="en-US" w:eastAsia="zh-CN" w:bidi="ar"/>
         </w:rPr>
@@ -13858,7 +13819,6 @@
           <w:kern w:val="0"/>
           <w:sz w:val="20"/>
           <w:szCs w:val="20"/>
-          <w:bdr w:val="none" w:color="auto" w:sz="4" w:space="0"/>
           <w:shd w:val="clear" w:fill="FFFFFF"/>
           <w:lang w:val="en-US" w:eastAsia="zh-CN" w:bidi="ar"/>
         </w:rPr>
@@ -13872,7 +13832,6 @@
           <w:kern w:val="0"/>
           <w:sz w:val="20"/>
           <w:szCs w:val="20"/>
-          <w:bdr w:val="none" w:color="auto" w:sz="4" w:space="0"/>
           <w:shd w:val="clear" w:fill="FFFFFF"/>
           <w:lang w:val="en-US" w:eastAsia="zh-CN" w:bidi="ar"/>
         </w:rPr>
@@ -13886,7 +13845,6 @@
           <w:kern w:val="0"/>
           <w:sz w:val="20"/>
           <w:szCs w:val="20"/>
-          <w:bdr w:val="none" w:color="auto" w:sz="4" w:space="0"/>
           <w:shd w:val="clear" w:fill="FFFFFF"/>
           <w:lang w:val="en-US" w:eastAsia="zh-CN" w:bidi="ar"/>
         </w:rPr>
@@ -13916,7 +13874,6 @@
           <w:color w:val="000000"/>
           <w:sz w:val="20"/>
           <w:szCs w:val="20"/>
-          <w:bdr w:val="none" w:color="auto" w:sz="4" w:space="0"/>
         </w:rPr>
       </w:pPr>
       <w:r>
@@ -13927,7 +13884,6 @@
           <w:kern w:val="0"/>
           <w:sz w:val="20"/>
           <w:szCs w:val="20"/>
-          <w:bdr w:val="none" w:color="auto" w:sz="4" w:space="0"/>
           <w:shd w:val="clear" w:fill="FFFFFF"/>
           <w:lang w:val="en-US" w:eastAsia="zh-CN" w:bidi="ar"/>
         </w:rPr>
@@ -13941,7 +13897,6 @@
           <w:kern w:val="0"/>
           <w:sz w:val="20"/>
           <w:szCs w:val="20"/>
-          <w:bdr w:val="none" w:color="auto" w:sz="4" w:space="0"/>
           <w:shd w:val="clear" w:fill="FFFFFF"/>
           <w:lang w:val="en-US" w:eastAsia="zh-CN" w:bidi="ar"/>
         </w:rPr>
@@ -13955,7 +13910,6 @@
           <w:kern w:val="0"/>
           <w:sz w:val="20"/>
           <w:szCs w:val="20"/>
-          <w:bdr w:val="none" w:color="auto" w:sz="4" w:space="0"/>
           <w:shd w:val="clear" w:fill="FFFFFF"/>
           <w:lang w:val="en-US" w:eastAsia="zh-CN" w:bidi="ar"/>
         </w:rPr>
@@ -13969,7 +13923,6 @@
           <w:kern w:val="0"/>
           <w:sz w:val="20"/>
           <w:szCs w:val="20"/>
-          <w:bdr w:val="none" w:color="auto" w:sz="4" w:space="0"/>
           <w:shd w:val="clear" w:fill="FFFFFF"/>
           <w:lang w:val="en-US" w:eastAsia="zh-CN" w:bidi="ar"/>
         </w:rPr>
@@ -13999,7 +13952,6 @@
           <w:color w:val="000000"/>
           <w:sz w:val="20"/>
           <w:szCs w:val="20"/>
-          <w:bdr w:val="none" w:color="auto" w:sz="4" w:space="0"/>
         </w:rPr>
       </w:pPr>
       <w:r>
@@ -14010,7 +13962,6 @@
           <w:kern w:val="0"/>
           <w:sz w:val="20"/>
           <w:szCs w:val="20"/>
-          <w:bdr w:val="none" w:color="auto" w:sz="4" w:space="0"/>
           <w:shd w:val="clear" w:fill="FFFFFF"/>
           <w:lang w:val="en-US" w:eastAsia="zh-CN" w:bidi="ar"/>
         </w:rPr>
@@ -14024,7 +13975,6 @@
           <w:kern w:val="0"/>
           <w:sz w:val="20"/>
           <w:szCs w:val="20"/>
-          <w:bdr w:val="none" w:color="auto" w:sz="4" w:space="0"/>
           <w:shd w:val="clear" w:fill="FFFFFF"/>
           <w:lang w:val="en-US" w:eastAsia="zh-CN" w:bidi="ar"/>
         </w:rPr>
@@ -14050,7 +14000,6 @@
           <w:rFonts w:hint="default" w:ascii="Ubuntu Mono" w:hAnsi="Ubuntu Mono" w:cs="Ubuntu Mono"/>
           <w:sz w:val="20"/>
           <w:szCs w:val="20"/>
-          <w:bdr w:val="none" w:color="auto" w:sz="4" w:space="0"/>
         </w:rPr>
       </w:pPr>
     </w:p>
@@ -14077,7 +14026,6 @@
           <w:color w:val="000000"/>
           <w:sz w:val="20"/>
           <w:szCs w:val="20"/>
-          <w:bdr w:val="none" w:color="auto" w:sz="4" w:space="0"/>
         </w:rPr>
       </w:pPr>
       <w:r>
@@ -14088,7 +14036,6 @@
           <w:kern w:val="0"/>
           <w:sz w:val="20"/>
           <w:szCs w:val="20"/>
-          <w:bdr w:val="none" w:color="auto" w:sz="4" w:space="0"/>
           <w:shd w:val="clear" w:fill="FFFFFF"/>
           <w:lang w:val="en-US" w:eastAsia="zh-CN" w:bidi="ar"/>
         </w:rPr>
@@ -14118,7 +14065,6 @@
           <w:color w:val="000000"/>
           <w:sz w:val="20"/>
           <w:szCs w:val="20"/>
-          <w:bdr w:val="none" w:color="auto" w:sz="4" w:space="0"/>
         </w:rPr>
       </w:pPr>
       <w:r>
@@ -14129,7 +14075,6 @@
           <w:kern w:val="0"/>
           <w:sz w:val="20"/>
           <w:szCs w:val="20"/>
-          <w:bdr w:val="none" w:color="auto" w:sz="4" w:space="0"/>
           <w:shd w:val="clear" w:fill="FFFFFF"/>
           <w:lang w:val="en-US" w:eastAsia="zh-CN" w:bidi="ar"/>
         </w:rPr>
@@ -14143,7 +14088,6 @@
           <w:kern w:val="0"/>
           <w:sz w:val="20"/>
           <w:szCs w:val="20"/>
-          <w:bdr w:val="none" w:color="auto" w:sz="4" w:space="0"/>
           <w:shd w:val="clear" w:fill="FFFFFF"/>
           <w:lang w:val="en-US" w:eastAsia="zh-CN" w:bidi="ar"/>
         </w:rPr>
@@ -14157,7 +14101,6 @@
           <w:kern w:val="0"/>
           <w:sz w:val="20"/>
           <w:szCs w:val="20"/>
-          <w:bdr w:val="none" w:color="auto" w:sz="4" w:space="0"/>
           <w:shd w:val="clear" w:fill="FFFFFF"/>
           <w:lang w:val="en-US" w:eastAsia="zh-CN" w:bidi="ar"/>
         </w:rPr>
@@ -14171,7 +14114,6 @@
           <w:kern w:val="0"/>
           <w:sz w:val="20"/>
           <w:szCs w:val="20"/>
-          <w:bdr w:val="none" w:color="auto" w:sz="4" w:space="0"/>
           <w:shd w:val="clear" w:fill="FFFFFF"/>
           <w:lang w:val="en-US" w:eastAsia="zh-CN" w:bidi="ar"/>
         </w:rPr>
@@ -14185,7 +14127,6 @@
           <w:kern w:val="0"/>
           <w:sz w:val="20"/>
           <w:szCs w:val="20"/>
-          <w:bdr w:val="none" w:color="auto" w:sz="4" w:space="0"/>
           <w:shd w:val="clear" w:fill="FFFFFF"/>
           <w:lang w:val="en-US" w:eastAsia="zh-CN" w:bidi="ar"/>
         </w:rPr>
@@ -14199,7 +14140,6 @@
           <w:kern w:val="0"/>
           <w:sz w:val="20"/>
           <w:szCs w:val="20"/>
-          <w:bdr w:val="none" w:color="auto" w:sz="4" w:space="0"/>
           <w:shd w:val="clear" w:fill="FFFFFF"/>
           <w:lang w:val="en-US" w:eastAsia="zh-CN" w:bidi="ar"/>
         </w:rPr>
@@ -14213,7 +14153,6 @@
           <w:kern w:val="0"/>
           <w:sz w:val="20"/>
           <w:szCs w:val="20"/>
-          <w:bdr w:val="none" w:color="auto" w:sz="4" w:space="0"/>
           <w:shd w:val="clear" w:fill="FFFFFF"/>
           <w:lang w:val="en-US" w:eastAsia="zh-CN" w:bidi="ar"/>
         </w:rPr>
@@ -14227,7 +14166,6 @@
           <w:kern w:val="0"/>
           <w:sz w:val="20"/>
           <w:szCs w:val="20"/>
-          <w:bdr w:val="none" w:color="auto" w:sz="4" w:space="0"/>
           <w:shd w:val="clear" w:fill="FFFFFF"/>
           <w:lang w:val="en-US" w:eastAsia="zh-CN" w:bidi="ar"/>
         </w:rPr>
@@ -14241,7 +14179,6 @@
           <w:kern w:val="0"/>
           <w:sz w:val="20"/>
           <w:szCs w:val="20"/>
-          <w:bdr w:val="none" w:color="auto" w:sz="4" w:space="0"/>
           <w:shd w:val="clear" w:fill="FFFFFF"/>
           <w:lang w:val="en-US" w:eastAsia="zh-CN" w:bidi="ar"/>
         </w:rPr>
@@ -14255,7 +14192,6 @@
           <w:kern w:val="0"/>
           <w:sz w:val="20"/>
           <w:szCs w:val="20"/>
-          <w:bdr w:val="none" w:color="auto" w:sz="4" w:space="0"/>
           <w:shd w:val="clear" w:fill="FFFFFF"/>
           <w:lang w:val="en-US" w:eastAsia="zh-CN" w:bidi="ar"/>
         </w:rPr>
@@ -14269,7 +14205,6 @@
           <w:kern w:val="0"/>
           <w:sz w:val="20"/>
           <w:szCs w:val="20"/>
-          <w:bdr w:val="none" w:color="auto" w:sz="4" w:space="0"/>
           <w:shd w:val="clear" w:fill="FFFFFF"/>
           <w:lang w:val="en-US" w:eastAsia="zh-CN" w:bidi="ar"/>
         </w:rPr>
@@ -14283,7 +14218,6 @@
           <w:kern w:val="0"/>
           <w:sz w:val="20"/>
           <w:szCs w:val="20"/>
-          <w:bdr w:val="none" w:color="auto" w:sz="4" w:space="0"/>
           <w:shd w:val="clear" w:fill="FFFFFF"/>
           <w:lang w:val="en-US" w:eastAsia="zh-CN" w:bidi="ar"/>
         </w:rPr>
@@ -14297,7 +14231,6 @@
           <w:kern w:val="0"/>
           <w:sz w:val="20"/>
           <w:szCs w:val="20"/>
-          <w:bdr w:val="none" w:color="auto" w:sz="4" w:space="0"/>
           <w:shd w:val="clear" w:fill="FFFFFF"/>
           <w:lang w:val="en-US" w:eastAsia="zh-CN" w:bidi="ar"/>
         </w:rPr>
@@ -14311,7 +14244,6 @@
           <w:kern w:val="0"/>
           <w:sz w:val="20"/>
           <w:szCs w:val="20"/>
-          <w:bdr w:val="none" w:color="auto" w:sz="4" w:space="0"/>
           <w:shd w:val="clear" w:fill="FFFFFF"/>
           <w:lang w:val="en-US" w:eastAsia="zh-CN" w:bidi="ar"/>
         </w:rPr>
@@ -14325,7 +14257,6 @@
           <w:kern w:val="0"/>
           <w:sz w:val="20"/>
           <w:szCs w:val="20"/>
-          <w:bdr w:val="none" w:color="auto" w:sz="4" w:space="0"/>
           <w:shd w:val="clear" w:fill="FFFFFF"/>
           <w:lang w:val="en-US" w:eastAsia="zh-CN" w:bidi="ar"/>
         </w:rPr>
@@ -14339,7 +14270,6 @@
           <w:kern w:val="0"/>
           <w:sz w:val="20"/>
           <w:szCs w:val="20"/>
-          <w:bdr w:val="none" w:color="auto" w:sz="4" w:space="0"/>
           <w:shd w:val="clear" w:fill="FFFFFF"/>
           <w:lang w:val="en-US" w:eastAsia="zh-CN" w:bidi="ar"/>
         </w:rPr>
@@ -14353,7 +14283,6 @@
           <w:kern w:val="0"/>
           <w:sz w:val="20"/>
           <w:szCs w:val="20"/>
-          <w:bdr w:val="none" w:color="auto" w:sz="4" w:space="0"/>
           <w:shd w:val="clear" w:fill="FFFFFF"/>
           <w:lang w:val="en-US" w:eastAsia="zh-CN" w:bidi="ar"/>
         </w:rPr>
@@ -14367,7 +14296,6 @@
           <w:kern w:val="0"/>
           <w:sz w:val="20"/>
           <w:szCs w:val="20"/>
-          <w:bdr w:val="none" w:color="auto" w:sz="4" w:space="0"/>
           <w:shd w:val="clear" w:fill="FFFFFF"/>
           <w:lang w:val="en-US" w:eastAsia="zh-CN" w:bidi="ar"/>
         </w:rPr>
@@ -14397,7 +14325,6 @@
           <w:color w:val="000000"/>
           <w:sz w:val="20"/>
           <w:szCs w:val="20"/>
-          <w:bdr w:val="none" w:color="auto" w:sz="4" w:space="0"/>
         </w:rPr>
       </w:pPr>
       <w:r>
@@ -14408,7 +14335,6 @@
           <w:kern w:val="0"/>
           <w:sz w:val="20"/>
           <w:szCs w:val="20"/>
-          <w:bdr w:val="none" w:color="auto" w:sz="4" w:space="0"/>
           <w:shd w:val="clear" w:fill="FFFFFF"/>
           <w:lang w:val="en-US" w:eastAsia="zh-CN" w:bidi="ar"/>
         </w:rPr>
@@ -14422,7 +14348,6 @@
           <w:kern w:val="0"/>
           <w:sz w:val="20"/>
           <w:szCs w:val="20"/>
-          <w:bdr w:val="none" w:color="auto" w:sz="4" w:space="0"/>
           <w:shd w:val="clear" w:fill="FFFFFF"/>
           <w:lang w:val="en-US" w:eastAsia="zh-CN" w:bidi="ar"/>
         </w:rPr>
@@ -14436,7 +14361,6 @@
           <w:kern w:val="0"/>
           <w:sz w:val="20"/>
           <w:szCs w:val="20"/>
-          <w:bdr w:val="none" w:color="auto" w:sz="4" w:space="0"/>
           <w:shd w:val="clear" w:fill="FFFFFF"/>
           <w:lang w:val="en-US" w:eastAsia="zh-CN" w:bidi="ar"/>
         </w:rPr>
@@ -14450,7 +14374,6 @@
           <w:kern w:val="0"/>
           <w:sz w:val="20"/>
           <w:szCs w:val="20"/>
-          <w:bdr w:val="none" w:color="auto" w:sz="4" w:space="0"/>
           <w:shd w:val="clear" w:fill="FFFFFF"/>
           <w:lang w:val="en-US" w:eastAsia="zh-CN" w:bidi="ar"/>
         </w:rPr>
@@ -14464,7 +14387,6 @@
           <w:kern w:val="0"/>
           <w:sz w:val="20"/>
           <w:szCs w:val="20"/>
-          <w:bdr w:val="none" w:color="auto" w:sz="4" w:space="0"/>
           <w:shd w:val="clear" w:fill="FFFFFF"/>
           <w:lang w:val="en-US" w:eastAsia="zh-CN" w:bidi="ar"/>
         </w:rPr>
@@ -14478,7 +14400,6 @@
           <w:kern w:val="0"/>
           <w:sz w:val="20"/>
           <w:szCs w:val="20"/>
-          <w:bdr w:val="none" w:color="auto" w:sz="4" w:space="0"/>
           <w:shd w:val="clear" w:fill="FFFFFF"/>
           <w:lang w:val="en-US" w:eastAsia="zh-CN" w:bidi="ar"/>
         </w:rPr>
@@ -14492,7 +14413,6 @@
           <w:kern w:val="0"/>
           <w:sz w:val="20"/>
           <w:szCs w:val="20"/>
-          <w:bdr w:val="none" w:color="auto" w:sz="4" w:space="0"/>
           <w:shd w:val="clear" w:fill="FFFFFF"/>
           <w:lang w:val="en-US" w:eastAsia="zh-CN" w:bidi="ar"/>
         </w:rPr>
@@ -14506,7 +14426,6 @@
           <w:kern w:val="0"/>
           <w:sz w:val="20"/>
           <w:szCs w:val="20"/>
-          <w:bdr w:val="none" w:color="auto" w:sz="4" w:space="0"/>
           <w:shd w:val="clear" w:fill="FFFFFF"/>
           <w:lang w:val="en-US" w:eastAsia="zh-CN" w:bidi="ar"/>
         </w:rPr>
@@ -14520,7 +14439,6 @@
           <w:kern w:val="0"/>
           <w:sz w:val="20"/>
           <w:szCs w:val="20"/>
-          <w:bdr w:val="none" w:color="auto" w:sz="4" w:space="0"/>
           <w:shd w:val="clear" w:fill="FFFFFF"/>
           <w:lang w:val="en-US" w:eastAsia="zh-CN" w:bidi="ar"/>
         </w:rPr>
@@ -14534,7 +14452,6 @@
           <w:kern w:val="0"/>
           <w:sz w:val="20"/>
           <w:szCs w:val="20"/>
-          <w:bdr w:val="none" w:color="auto" w:sz="4" w:space="0"/>
           <w:shd w:val="clear" w:fill="FFFFFF"/>
           <w:lang w:val="en-US" w:eastAsia="zh-CN" w:bidi="ar"/>
         </w:rPr>
@@ -14548,7 +14465,6 @@
           <w:kern w:val="0"/>
           <w:sz w:val="20"/>
           <w:szCs w:val="20"/>
-          <w:bdr w:val="none" w:color="auto" w:sz="4" w:space="0"/>
           <w:shd w:val="clear" w:fill="FFFFFF"/>
           <w:lang w:val="en-US" w:eastAsia="zh-CN" w:bidi="ar"/>
         </w:rPr>
@@ -14562,7 +14478,6 @@
           <w:kern w:val="0"/>
           <w:sz w:val="20"/>
           <w:szCs w:val="20"/>
-          <w:bdr w:val="none" w:color="auto" w:sz="4" w:space="0"/>
           <w:shd w:val="clear" w:fill="FFFFFF"/>
           <w:lang w:val="en-US" w:eastAsia="zh-CN" w:bidi="ar"/>
         </w:rPr>
@@ -14576,7 +14491,6 @@
           <w:kern w:val="0"/>
           <w:sz w:val="20"/>
           <w:szCs w:val="20"/>
-          <w:bdr w:val="none" w:color="auto" w:sz="4" w:space="0"/>
           <w:shd w:val="clear" w:fill="FFFFFF"/>
           <w:lang w:val="en-US" w:eastAsia="zh-CN" w:bidi="ar"/>
         </w:rPr>
@@ -14590,7 +14504,6 @@
           <w:kern w:val="0"/>
           <w:sz w:val="20"/>
           <w:szCs w:val="20"/>
-          <w:bdr w:val="none" w:color="auto" w:sz="4" w:space="0"/>
           <w:shd w:val="clear" w:fill="FFFFFF"/>
           <w:lang w:val="en-US" w:eastAsia="zh-CN" w:bidi="ar"/>
         </w:rPr>
@@ -14604,7 +14517,6 @@
           <w:kern w:val="0"/>
           <w:sz w:val="20"/>
           <w:szCs w:val="20"/>
-          <w:bdr w:val="none" w:color="auto" w:sz="4" w:space="0"/>
           <w:shd w:val="clear" w:fill="FFFFFF"/>
           <w:lang w:val="en-US" w:eastAsia="zh-CN" w:bidi="ar"/>
         </w:rPr>
@@ -14618,7 +14530,6 @@
           <w:kern w:val="0"/>
           <w:sz w:val="20"/>
           <w:szCs w:val="20"/>
-          <w:bdr w:val="none" w:color="auto" w:sz="4" w:space="0"/>
           <w:shd w:val="clear" w:fill="FFFFFF"/>
           <w:lang w:val="en-US" w:eastAsia="zh-CN" w:bidi="ar"/>
         </w:rPr>
@@ -14632,7 +14543,6 @@
           <w:kern w:val="0"/>
           <w:sz w:val="20"/>
           <w:szCs w:val="20"/>
-          <w:bdr w:val="none" w:color="auto" w:sz="4" w:space="0"/>
           <w:shd w:val="clear" w:fill="FFFFFF"/>
           <w:lang w:val="en-US" w:eastAsia="zh-CN" w:bidi="ar"/>
         </w:rPr>
@@ -14646,7 +14556,6 @@
           <w:kern w:val="0"/>
           <w:sz w:val="20"/>
           <w:szCs w:val="20"/>
-          <w:bdr w:val="none" w:color="auto" w:sz="4" w:space="0"/>
           <w:shd w:val="clear" w:fill="FFFFFF"/>
           <w:lang w:val="en-US" w:eastAsia="zh-CN" w:bidi="ar"/>
         </w:rPr>
@@ -14676,7 +14585,6 @@
           <w:color w:val="000000"/>
           <w:sz w:val="20"/>
           <w:szCs w:val="20"/>
-          <w:bdr w:val="none" w:color="auto" w:sz="4" w:space="0"/>
         </w:rPr>
       </w:pPr>
       <w:r>
@@ -14687,7 +14595,6 @@
           <w:kern w:val="0"/>
           <w:sz w:val="20"/>
           <w:szCs w:val="20"/>
-          <w:bdr w:val="none" w:color="auto" w:sz="4" w:space="0"/>
           <w:shd w:val="clear" w:fill="FFFFFF"/>
           <w:lang w:val="en-US" w:eastAsia="zh-CN" w:bidi="ar"/>
         </w:rPr>
@@ -14701,7 +14608,6 @@
           <w:kern w:val="0"/>
           <w:sz w:val="20"/>
           <w:szCs w:val="20"/>
-          <w:bdr w:val="none" w:color="auto" w:sz="4" w:space="0"/>
           <w:shd w:val="clear" w:fill="FFFFFF"/>
           <w:lang w:val="en-US" w:eastAsia="zh-CN" w:bidi="ar"/>
         </w:rPr>
@@ -14715,7 +14621,6 @@
           <w:kern w:val="0"/>
           <w:sz w:val="20"/>
           <w:szCs w:val="20"/>
-          <w:bdr w:val="none" w:color="auto" w:sz="4" w:space="0"/>
           <w:shd w:val="clear" w:fill="FFFFFF"/>
           <w:lang w:val="en-US" w:eastAsia="zh-CN" w:bidi="ar"/>
         </w:rPr>
@@ -14729,7 +14634,6 @@
           <w:kern w:val="0"/>
           <w:sz w:val="20"/>
           <w:szCs w:val="20"/>
-          <w:bdr w:val="none" w:color="auto" w:sz="4" w:space="0"/>
           <w:shd w:val="clear" w:fill="FFFFFF"/>
           <w:lang w:val="en-US" w:eastAsia="zh-CN" w:bidi="ar"/>
         </w:rPr>
@@ -14743,7 +14647,6 @@
           <w:kern w:val="0"/>
           <w:sz w:val="20"/>
           <w:szCs w:val="20"/>
-          <w:bdr w:val="none" w:color="auto" w:sz="4" w:space="0"/>
           <w:shd w:val="clear" w:fill="FFFFFF"/>
           <w:lang w:val="en-US" w:eastAsia="zh-CN" w:bidi="ar"/>
         </w:rPr>
@@ -14757,7 +14660,6 @@
           <w:kern w:val="0"/>
           <w:sz w:val="20"/>
           <w:szCs w:val="20"/>
-          <w:bdr w:val="none" w:color="auto" w:sz="4" w:space="0"/>
           <w:shd w:val="clear" w:fill="FFFFFF"/>
           <w:lang w:val="en-US" w:eastAsia="zh-CN" w:bidi="ar"/>
         </w:rPr>
@@ -14771,7 +14673,6 @@
           <w:kern w:val="0"/>
           <w:sz w:val="20"/>
           <w:szCs w:val="20"/>
-          <w:bdr w:val="none" w:color="auto" w:sz="4" w:space="0"/>
           <w:shd w:val="clear" w:fill="FFFFFF"/>
           <w:lang w:val="en-US" w:eastAsia="zh-CN" w:bidi="ar"/>
         </w:rPr>
@@ -14785,7 +14686,6 @@
           <w:kern w:val="0"/>
           <w:sz w:val="20"/>
           <w:szCs w:val="20"/>
-          <w:bdr w:val="none" w:color="auto" w:sz="4" w:space="0"/>
           <w:shd w:val="clear" w:fill="FFFFFF"/>
           <w:lang w:val="en-US" w:eastAsia="zh-CN" w:bidi="ar"/>
         </w:rPr>
@@ -14799,7 +14699,6 @@
           <w:kern w:val="0"/>
           <w:sz w:val="20"/>
           <w:szCs w:val="20"/>
-          <w:bdr w:val="none" w:color="auto" w:sz="4" w:space="0"/>
           <w:shd w:val="clear" w:fill="FFFFFF"/>
           <w:lang w:val="en-US" w:eastAsia="zh-CN" w:bidi="ar"/>
         </w:rPr>
@@ -14813,7 +14712,6 @@
           <w:kern w:val="0"/>
           <w:sz w:val="20"/>
           <w:szCs w:val="20"/>
-          <w:bdr w:val="none" w:color="auto" w:sz="4" w:space="0"/>
           <w:shd w:val="clear" w:fill="FFFFFF"/>
           <w:lang w:val="en-US" w:eastAsia="zh-CN" w:bidi="ar"/>
         </w:rPr>
@@ -14827,7 +14725,6 @@
           <w:kern w:val="0"/>
           <w:sz w:val="20"/>
           <w:szCs w:val="20"/>
-          <w:bdr w:val="none" w:color="auto" w:sz="4" w:space="0"/>
           <w:shd w:val="clear" w:fill="FFFFFF"/>
           <w:lang w:val="en-US" w:eastAsia="zh-CN" w:bidi="ar"/>
         </w:rPr>
@@ -14841,7 +14738,6 @@
           <w:kern w:val="0"/>
           <w:sz w:val="20"/>
           <w:szCs w:val="20"/>
-          <w:bdr w:val="none" w:color="auto" w:sz="4" w:space="0"/>
           <w:shd w:val="clear" w:fill="FFFFFF"/>
           <w:lang w:val="en-US" w:eastAsia="zh-CN" w:bidi="ar"/>
         </w:rPr>
@@ -14855,7 +14751,6 @@
           <w:kern w:val="0"/>
           <w:sz w:val="20"/>
           <w:szCs w:val="20"/>
-          <w:bdr w:val="none" w:color="auto" w:sz="4" w:space="0"/>
           <w:shd w:val="clear" w:fill="FFFFFF"/>
           <w:lang w:val="en-US" w:eastAsia="zh-CN" w:bidi="ar"/>
         </w:rPr>
@@ -14869,7 +14764,6 @@
           <w:kern w:val="0"/>
           <w:sz w:val="20"/>
           <w:szCs w:val="20"/>
-          <w:bdr w:val="none" w:color="auto" w:sz="4" w:space="0"/>
           <w:shd w:val="clear" w:fill="FFFFFF"/>
           <w:lang w:val="en-US" w:eastAsia="zh-CN" w:bidi="ar"/>
         </w:rPr>
@@ -14883,7 +14777,6 @@
           <w:kern w:val="0"/>
           <w:sz w:val="20"/>
           <w:szCs w:val="20"/>
-          <w:bdr w:val="none" w:color="auto" w:sz="4" w:space="0"/>
           <w:shd w:val="clear" w:fill="FFFFFF"/>
           <w:lang w:val="en-US" w:eastAsia="zh-CN" w:bidi="ar"/>
         </w:rPr>
@@ -14897,7 +14790,6 @@
           <w:kern w:val="0"/>
           <w:sz w:val="20"/>
           <w:szCs w:val="20"/>
-          <w:bdr w:val="none" w:color="auto" w:sz="4" w:space="0"/>
           <w:shd w:val="clear" w:fill="FFFFFF"/>
           <w:lang w:val="en-US" w:eastAsia="zh-CN" w:bidi="ar"/>
         </w:rPr>
@@ -14911,7 +14803,6 @@
           <w:kern w:val="0"/>
           <w:sz w:val="20"/>
           <w:szCs w:val="20"/>
-          <w:bdr w:val="none" w:color="auto" w:sz="4" w:space="0"/>
           <w:shd w:val="clear" w:fill="FFFFFF"/>
           <w:lang w:val="en-US" w:eastAsia="zh-CN" w:bidi="ar"/>
         </w:rPr>
@@ -14925,7 +14816,6 @@
           <w:kern w:val="0"/>
           <w:sz w:val="20"/>
           <w:szCs w:val="20"/>
-          <w:bdr w:val="none" w:color="auto" w:sz="4" w:space="0"/>
           <w:shd w:val="clear" w:fill="FFFFFF"/>
           <w:lang w:val="en-US" w:eastAsia="zh-CN" w:bidi="ar"/>
         </w:rPr>
@@ -14955,7 +14845,6 @@
           <w:color w:val="000000"/>
           <w:sz w:val="20"/>
           <w:szCs w:val="20"/>
-          <w:bdr w:val="none" w:color="auto" w:sz="4" w:space="0"/>
         </w:rPr>
       </w:pPr>
       <w:r>
@@ -14966,7 +14855,6 @@
           <w:kern w:val="0"/>
           <w:sz w:val="20"/>
           <w:szCs w:val="20"/>
-          <w:bdr w:val="none" w:color="auto" w:sz="4" w:space="0"/>
           <w:shd w:val="clear" w:fill="FFFFFF"/>
           <w:lang w:val="en-US" w:eastAsia="zh-CN" w:bidi="ar"/>
         </w:rPr>
@@ -14980,7 +14868,6 @@
           <w:kern w:val="0"/>
           <w:sz w:val="20"/>
           <w:szCs w:val="20"/>
-          <w:bdr w:val="none" w:color="auto" w:sz="4" w:space="0"/>
           <w:shd w:val="clear" w:fill="FFFFFF"/>
           <w:lang w:val="en-US" w:eastAsia="zh-CN" w:bidi="ar"/>
         </w:rPr>
@@ -14994,7 +14881,6 @@
           <w:kern w:val="0"/>
           <w:sz w:val="20"/>
           <w:szCs w:val="20"/>
-          <w:bdr w:val="none" w:color="auto" w:sz="4" w:space="0"/>
           <w:shd w:val="clear" w:fill="FFFFFF"/>
           <w:lang w:val="en-US" w:eastAsia="zh-CN" w:bidi="ar"/>
         </w:rPr>
@@ -15008,7 +14894,6 @@
           <w:kern w:val="0"/>
           <w:sz w:val="20"/>
           <w:szCs w:val="20"/>
-          <w:bdr w:val="none" w:color="auto" w:sz="4" w:space="0"/>
           <w:shd w:val="clear" w:fill="FFFFFF"/>
           <w:lang w:val="en-US" w:eastAsia="zh-CN" w:bidi="ar"/>
         </w:rPr>
@@ -15022,7 +14907,6 @@
           <w:kern w:val="0"/>
           <w:sz w:val="20"/>
           <w:szCs w:val="20"/>
-          <w:bdr w:val="none" w:color="auto" w:sz="4" w:space="0"/>
           <w:shd w:val="clear" w:fill="FFFFFF"/>
           <w:lang w:val="en-US" w:eastAsia="zh-CN" w:bidi="ar"/>
         </w:rPr>
@@ -15036,7 +14920,6 @@
           <w:kern w:val="0"/>
           <w:sz w:val="20"/>
           <w:szCs w:val="20"/>
-          <w:bdr w:val="none" w:color="auto" w:sz="4" w:space="0"/>
           <w:shd w:val="clear" w:fill="FFFFFF"/>
           <w:lang w:val="en-US" w:eastAsia="zh-CN" w:bidi="ar"/>
         </w:rPr>
@@ -15050,7 +14933,6 @@
           <w:kern w:val="0"/>
           <w:sz w:val="20"/>
           <w:szCs w:val="20"/>
-          <w:bdr w:val="none" w:color="auto" w:sz="4" w:space="0"/>
           <w:shd w:val="clear" w:fill="FFFFFF"/>
           <w:lang w:val="en-US" w:eastAsia="zh-CN" w:bidi="ar"/>
         </w:rPr>
@@ -15064,7 +14946,6 @@
           <w:kern w:val="0"/>
           <w:sz w:val="20"/>
           <w:szCs w:val="20"/>
-          <w:bdr w:val="none" w:color="auto" w:sz="4" w:space="0"/>
           <w:shd w:val="clear" w:fill="FFFFFF"/>
           <w:lang w:val="en-US" w:eastAsia="zh-CN" w:bidi="ar"/>
         </w:rPr>
@@ -15078,7 +14959,6 @@
           <w:kern w:val="0"/>
           <w:sz w:val="20"/>
           <w:szCs w:val="20"/>
-          <w:bdr w:val="none" w:color="auto" w:sz="4" w:space="0"/>
           <w:shd w:val="clear" w:fill="FFFFFF"/>
           <w:lang w:val="en-US" w:eastAsia="zh-CN" w:bidi="ar"/>
         </w:rPr>
@@ -15092,7 +14972,6 @@
           <w:kern w:val="0"/>
           <w:sz w:val="20"/>
           <w:szCs w:val="20"/>
-          <w:bdr w:val="none" w:color="auto" w:sz="4" w:space="0"/>
           <w:shd w:val="clear" w:fill="FFFFFF"/>
           <w:lang w:val="en-US" w:eastAsia="zh-CN" w:bidi="ar"/>
         </w:rPr>
@@ -15106,7 +14985,6 @@
           <w:kern w:val="0"/>
           <w:sz w:val="20"/>
           <w:szCs w:val="20"/>
-          <w:bdr w:val="none" w:color="auto" w:sz="4" w:space="0"/>
           <w:shd w:val="clear" w:fill="FFFFFF"/>
           <w:lang w:val="en-US" w:eastAsia="zh-CN" w:bidi="ar"/>
         </w:rPr>
@@ -15120,7 +14998,6 @@
           <w:kern w:val="0"/>
           <w:sz w:val="20"/>
           <w:szCs w:val="20"/>
-          <w:bdr w:val="none" w:color="auto" w:sz="4" w:space="0"/>
           <w:shd w:val="clear" w:fill="FFFFFF"/>
           <w:lang w:val="en-US" w:eastAsia="zh-CN" w:bidi="ar"/>
         </w:rPr>
@@ -15134,7 +15011,6 @@
           <w:kern w:val="0"/>
           <w:sz w:val="20"/>
           <w:szCs w:val="20"/>
-          <w:bdr w:val="none" w:color="auto" w:sz="4" w:space="0"/>
           <w:shd w:val="clear" w:fill="FFFFFF"/>
           <w:lang w:val="en-US" w:eastAsia="zh-CN" w:bidi="ar"/>
         </w:rPr>
@@ -15148,7 +15024,6 @@
           <w:kern w:val="0"/>
           <w:sz w:val="20"/>
           <w:szCs w:val="20"/>
-          <w:bdr w:val="none" w:color="auto" w:sz="4" w:space="0"/>
           <w:shd w:val="clear" w:fill="FFFFFF"/>
           <w:lang w:val="en-US" w:eastAsia="zh-CN" w:bidi="ar"/>
         </w:rPr>
@@ -15162,7 +15037,6 @@
           <w:kern w:val="0"/>
           <w:sz w:val="20"/>
           <w:szCs w:val="20"/>
-          <w:bdr w:val="none" w:color="auto" w:sz="4" w:space="0"/>
           <w:shd w:val="clear" w:fill="FFFFFF"/>
           <w:lang w:val="en-US" w:eastAsia="zh-CN" w:bidi="ar"/>
         </w:rPr>
@@ -15176,7 +15050,6 @@
           <w:kern w:val="0"/>
           <w:sz w:val="20"/>
           <w:szCs w:val="20"/>
-          <w:bdr w:val="none" w:color="auto" w:sz="4" w:space="0"/>
           <w:shd w:val="clear" w:fill="FFFFFF"/>
           <w:lang w:val="en-US" w:eastAsia="zh-CN" w:bidi="ar"/>
         </w:rPr>
@@ -15190,7 +15063,6 @@
           <w:kern w:val="0"/>
           <w:sz w:val="20"/>
           <w:szCs w:val="20"/>
-          <w:bdr w:val="none" w:color="auto" w:sz="4" w:space="0"/>
           <w:shd w:val="clear" w:fill="FFFFFF"/>
           <w:lang w:val="en-US" w:eastAsia="zh-CN" w:bidi="ar"/>
         </w:rPr>
@@ -15204,7 +15076,6 @@
           <w:kern w:val="0"/>
           <w:sz w:val="20"/>
           <w:szCs w:val="20"/>
-          <w:bdr w:val="none" w:color="auto" w:sz="4" w:space="0"/>
           <w:shd w:val="clear" w:fill="FFFFFF"/>
           <w:lang w:val="en-US" w:eastAsia="zh-CN" w:bidi="ar"/>
         </w:rPr>
@@ -15234,7 +15105,6 @@
           <w:color w:val="000000"/>
           <w:sz w:val="20"/>
           <w:szCs w:val="20"/>
-          <w:bdr w:val="none" w:color="auto" w:sz="4" w:space="0"/>
         </w:rPr>
       </w:pPr>
       <w:r>
@@ -15245,7 +15115,6 @@
           <w:kern w:val="0"/>
           <w:sz w:val="20"/>
           <w:szCs w:val="20"/>
-          <w:bdr w:val="none" w:color="auto" w:sz="4" w:space="0"/>
           <w:shd w:val="clear" w:fill="FFFFFF"/>
           <w:lang w:val="en-US" w:eastAsia="zh-CN" w:bidi="ar"/>
         </w:rPr>
@@ -15259,7 +15128,6 @@
           <w:kern w:val="0"/>
           <w:sz w:val="20"/>
           <w:szCs w:val="20"/>
-          <w:bdr w:val="none" w:color="auto" w:sz="4" w:space="0"/>
           <w:shd w:val="clear" w:fill="FFFFFF"/>
           <w:lang w:val="en-US" w:eastAsia="zh-CN" w:bidi="ar"/>
         </w:rPr>
@@ -15273,7 +15141,6 @@
           <w:kern w:val="0"/>
           <w:sz w:val="20"/>
           <w:szCs w:val="20"/>
-          <w:bdr w:val="none" w:color="auto" w:sz="4" w:space="0"/>
           <w:shd w:val="clear" w:fill="FFFFFF"/>
           <w:lang w:val="en-US" w:eastAsia="zh-CN" w:bidi="ar"/>
         </w:rPr>
@@ -15287,7 +15154,6 @@
           <w:kern w:val="0"/>
           <w:sz w:val="20"/>
           <w:szCs w:val="20"/>
-          <w:bdr w:val="none" w:color="auto" w:sz="4" w:space="0"/>
           <w:shd w:val="clear" w:fill="FFFFFF"/>
           <w:lang w:val="en-US" w:eastAsia="zh-CN" w:bidi="ar"/>
         </w:rPr>
@@ -15301,7 +15167,6 @@
           <w:kern w:val="0"/>
           <w:sz w:val="20"/>
           <w:szCs w:val="20"/>
-          <w:bdr w:val="none" w:color="auto" w:sz="4" w:space="0"/>
           <w:shd w:val="clear" w:fill="FFFFFF"/>
           <w:lang w:val="en-US" w:eastAsia="zh-CN" w:bidi="ar"/>
         </w:rPr>
@@ -15315,7 +15180,6 @@
           <w:kern w:val="0"/>
           <w:sz w:val="20"/>
           <w:szCs w:val="20"/>
-          <w:bdr w:val="none" w:color="auto" w:sz="4" w:space="0"/>
           <w:shd w:val="clear" w:fill="FFFFFF"/>
           <w:lang w:val="en-US" w:eastAsia="zh-CN" w:bidi="ar"/>
         </w:rPr>
@@ -15329,7 +15193,6 @@
           <w:kern w:val="0"/>
           <w:sz w:val="20"/>
           <w:szCs w:val="20"/>
-          <w:bdr w:val="none" w:color="auto" w:sz="4" w:space="0"/>
           <w:shd w:val="clear" w:fill="FFFFFF"/>
           <w:lang w:val="en-US" w:eastAsia="zh-CN" w:bidi="ar"/>
         </w:rPr>
@@ -15343,7 +15206,6 @@
           <w:kern w:val="0"/>
           <w:sz w:val="20"/>
           <w:szCs w:val="20"/>
-          <w:bdr w:val="none" w:color="auto" w:sz="4" w:space="0"/>
           <w:shd w:val="clear" w:fill="FFFFFF"/>
           <w:lang w:val="en-US" w:eastAsia="zh-CN" w:bidi="ar"/>
         </w:rPr>
@@ -15357,7 +15219,6 @@
           <w:kern w:val="0"/>
           <w:sz w:val="20"/>
           <w:szCs w:val="20"/>
-          <w:bdr w:val="none" w:color="auto" w:sz="4" w:space="0"/>
           <w:shd w:val="clear" w:fill="FFFFFF"/>
           <w:lang w:val="en-US" w:eastAsia="zh-CN" w:bidi="ar"/>
         </w:rPr>
@@ -15371,7 +15232,6 @@
           <w:kern w:val="0"/>
           <w:sz w:val="20"/>
           <w:szCs w:val="20"/>
-          <w:bdr w:val="none" w:color="auto" w:sz="4" w:space="0"/>
           <w:shd w:val="clear" w:fill="FFFFFF"/>
           <w:lang w:val="en-US" w:eastAsia="zh-CN" w:bidi="ar"/>
         </w:rPr>
@@ -15385,7 +15245,6 @@
           <w:kern w:val="0"/>
           <w:sz w:val="20"/>
           <w:szCs w:val="20"/>
-          <w:bdr w:val="none" w:color="auto" w:sz="4" w:space="0"/>
           <w:shd w:val="clear" w:fill="FFFFFF"/>
           <w:lang w:val="en-US" w:eastAsia="zh-CN" w:bidi="ar"/>
         </w:rPr>
@@ -15399,7 +15258,6 @@
           <w:kern w:val="0"/>
           <w:sz w:val="20"/>
           <w:szCs w:val="20"/>
-          <w:bdr w:val="none" w:color="auto" w:sz="4" w:space="0"/>
           <w:shd w:val="clear" w:fill="FFFFFF"/>
           <w:lang w:val="en-US" w:eastAsia="zh-CN" w:bidi="ar"/>
         </w:rPr>
@@ -15413,7 +15271,6 @@
           <w:kern w:val="0"/>
           <w:sz w:val="20"/>
           <w:szCs w:val="20"/>
-          <w:bdr w:val="none" w:color="auto" w:sz="4" w:space="0"/>
           <w:shd w:val="clear" w:fill="FFFFFF"/>
           <w:lang w:val="en-US" w:eastAsia="zh-CN" w:bidi="ar"/>
         </w:rPr>
@@ -15427,7 +15284,6 @@
           <w:kern w:val="0"/>
           <w:sz w:val="20"/>
           <w:szCs w:val="20"/>
-          <w:bdr w:val="none" w:color="auto" w:sz="4" w:space="0"/>
           <w:shd w:val="clear" w:fill="FFFFFF"/>
           <w:lang w:val="en-US" w:eastAsia="zh-CN" w:bidi="ar"/>
         </w:rPr>
@@ -15441,7 +15297,6 @@
           <w:kern w:val="0"/>
           <w:sz w:val="20"/>
           <w:szCs w:val="20"/>
-          <w:bdr w:val="none" w:color="auto" w:sz="4" w:space="0"/>
           <w:shd w:val="clear" w:fill="FFFFFF"/>
           <w:lang w:val="en-US" w:eastAsia="zh-CN" w:bidi="ar"/>
         </w:rPr>
@@ -15455,7 +15310,6 @@
           <w:kern w:val="0"/>
           <w:sz w:val="20"/>
           <w:szCs w:val="20"/>
-          <w:bdr w:val="none" w:color="auto" w:sz="4" w:space="0"/>
           <w:shd w:val="clear" w:fill="FFFFFF"/>
           <w:lang w:val="en-US" w:eastAsia="zh-CN" w:bidi="ar"/>
         </w:rPr>
@@ -15469,7 +15323,6 @@
           <w:kern w:val="0"/>
           <w:sz w:val="20"/>
           <w:szCs w:val="20"/>
-          <w:bdr w:val="none" w:color="auto" w:sz="4" w:space="0"/>
           <w:shd w:val="clear" w:fill="FFFFFF"/>
           <w:lang w:val="en-US" w:eastAsia="zh-CN" w:bidi="ar"/>
         </w:rPr>
@@ -15483,7 +15336,6 @@
           <w:kern w:val="0"/>
           <w:sz w:val="20"/>
           <w:szCs w:val="20"/>
-          <w:bdr w:val="none" w:color="auto" w:sz="4" w:space="0"/>
           <w:shd w:val="clear" w:fill="FFFFFF"/>
           <w:lang w:val="en-US" w:eastAsia="zh-CN" w:bidi="ar"/>
         </w:rPr>
@@ -15514,7 +15366,6 @@
           <w:kern w:val="0"/>
           <w:sz w:val="20"/>
           <w:szCs w:val="20"/>
-          <w:bdr w:val="none" w:color="auto" w:sz="4" w:space="0"/>
           <w:shd w:val="clear" w:fill="FFFFFF"/>
           <w:lang w:val="en-US" w:eastAsia="zh-CN" w:bidi="ar"/>
         </w:rPr>
@@ -15527,7 +15378,6 @@
           <w:kern w:val="0"/>
           <w:sz w:val="20"/>
           <w:szCs w:val="20"/>
-          <w:bdr w:val="none" w:color="auto" w:sz="4" w:space="0"/>
           <w:shd w:val="clear" w:fill="FFFFFF"/>
           <w:lang w:val="en-US" w:eastAsia="zh-CN" w:bidi="ar"/>
         </w:rPr>
@@ -15541,7 +15391,6 @@
           <w:kern w:val="0"/>
           <w:sz w:val="20"/>
           <w:szCs w:val="20"/>
-          <w:bdr w:val="none" w:color="auto" w:sz="4" w:space="0"/>
           <w:shd w:val="clear" w:fill="FFFFFF"/>
           <w:lang w:val="en-US" w:eastAsia="zh-CN" w:bidi="ar"/>
         </w:rPr>
@@ -15555,7 +15404,6 @@
           <w:kern w:val="0"/>
           <w:sz w:val="20"/>
           <w:szCs w:val="20"/>
-          <w:bdr w:val="none" w:color="auto" w:sz="4" w:space="0"/>
           <w:shd w:val="clear" w:fill="FFFFFF"/>
           <w:lang w:val="en-US" w:eastAsia="zh-CN" w:bidi="ar"/>
         </w:rPr>
@@ -15569,7 +15417,6 @@
           <w:kern w:val="0"/>
           <w:sz w:val="20"/>
           <w:szCs w:val="20"/>
-          <w:bdr w:val="none" w:color="auto" w:sz="4" w:space="0"/>
           <w:shd w:val="clear" w:fill="FFFFFF"/>
           <w:lang w:val="en-US" w:eastAsia="zh-CN" w:bidi="ar"/>
         </w:rPr>
@@ -15583,7 +15430,6 @@
           <w:kern w:val="0"/>
           <w:sz w:val="20"/>
           <w:szCs w:val="20"/>
-          <w:bdr w:val="none" w:color="auto" w:sz="4" w:space="0"/>
           <w:shd w:val="clear" w:fill="FFFFFF"/>
           <w:lang w:val="en-US" w:eastAsia="zh-CN" w:bidi="ar"/>
         </w:rPr>
@@ -15597,7 +15443,6 @@
           <w:kern w:val="0"/>
           <w:sz w:val="20"/>
           <w:szCs w:val="20"/>
-          <w:bdr w:val="none" w:color="auto" w:sz="4" w:space="0"/>
           <w:shd w:val="clear" w:fill="FFFFFF"/>
           <w:lang w:val="en-US" w:eastAsia="zh-CN" w:bidi="ar"/>
         </w:rPr>
@@ -15611,7 +15456,6 @@
           <w:kern w:val="0"/>
           <w:sz w:val="20"/>
           <w:szCs w:val="20"/>
-          <w:bdr w:val="none" w:color="auto" w:sz="4" w:space="0"/>
           <w:shd w:val="clear" w:fill="FFFFFF"/>
           <w:lang w:val="en-US" w:eastAsia="zh-CN" w:bidi="ar"/>
         </w:rPr>
@@ -15625,7 +15469,6 @@
           <w:kern w:val="0"/>
           <w:sz w:val="20"/>
           <w:szCs w:val="20"/>
-          <w:bdr w:val="none" w:color="auto" w:sz="4" w:space="0"/>
           <w:shd w:val="clear" w:fill="FFFFFF"/>
           <w:lang w:val="en-US" w:eastAsia="zh-CN" w:bidi="ar"/>
         </w:rPr>
@@ -15639,7 +15482,6 @@
           <w:kern w:val="0"/>
           <w:sz w:val="20"/>
           <w:szCs w:val="20"/>
-          <w:bdr w:val="none" w:color="auto" w:sz="4" w:space="0"/>
           <w:shd w:val="clear" w:fill="FFFFFF"/>
           <w:lang w:val="en-US" w:eastAsia="zh-CN" w:bidi="ar"/>
         </w:rPr>
@@ -15653,7 +15495,6 @@
           <w:kern w:val="0"/>
           <w:sz w:val="20"/>
           <w:szCs w:val="20"/>
-          <w:bdr w:val="none" w:color="auto" w:sz="4" w:space="0"/>
           <w:shd w:val="clear" w:fill="FFFFFF"/>
           <w:lang w:val="en-US" w:eastAsia="zh-CN" w:bidi="ar"/>
         </w:rPr>
@@ -15667,7 +15508,6 @@
           <w:kern w:val="0"/>
           <w:sz w:val="20"/>
           <w:szCs w:val="20"/>
-          <w:bdr w:val="none" w:color="auto" w:sz="4" w:space="0"/>
           <w:shd w:val="clear" w:fill="FFFFFF"/>
           <w:lang w:val="en-US" w:eastAsia="zh-CN" w:bidi="ar"/>
         </w:rPr>
@@ -15681,7 +15521,6 @@
           <w:kern w:val="0"/>
           <w:sz w:val="20"/>
           <w:szCs w:val="20"/>
-          <w:bdr w:val="none" w:color="auto" w:sz="4" w:space="0"/>
           <w:shd w:val="clear" w:fill="FFFFFF"/>
           <w:lang w:val="en-US" w:eastAsia="zh-CN" w:bidi="ar"/>
         </w:rPr>
@@ -15695,7 +15534,6 @@
           <w:kern w:val="0"/>
           <w:sz w:val="20"/>
           <w:szCs w:val="20"/>
-          <w:bdr w:val="none" w:color="auto" w:sz="4" w:space="0"/>
           <w:shd w:val="clear" w:fill="FFFFFF"/>
           <w:lang w:val="en-US" w:eastAsia="zh-CN" w:bidi="ar"/>
         </w:rPr>
@@ -15709,7 +15547,6 @@
           <w:kern w:val="0"/>
           <w:sz w:val="20"/>
           <w:szCs w:val="20"/>
-          <w:bdr w:val="none" w:color="auto" w:sz="4" w:space="0"/>
           <w:shd w:val="clear" w:fill="FFFFFF"/>
           <w:lang w:val="en-US" w:eastAsia="zh-CN" w:bidi="ar"/>
         </w:rPr>
@@ -15723,7 +15560,6 @@
           <w:kern w:val="0"/>
           <w:sz w:val="20"/>
           <w:szCs w:val="20"/>
-          <w:bdr w:val="none" w:color="auto" w:sz="4" w:space="0"/>
           <w:shd w:val="clear" w:fill="FFFFFF"/>
           <w:lang w:val="en-US" w:eastAsia="zh-CN" w:bidi="ar"/>
         </w:rPr>
@@ -15737,7 +15573,6 @@
           <w:kern w:val="0"/>
           <w:sz w:val="20"/>
           <w:szCs w:val="20"/>
-          <w:bdr w:val="none" w:color="auto" w:sz="4" w:space="0"/>
           <w:shd w:val="clear" w:fill="FFFFFF"/>
           <w:lang w:val="en-US" w:eastAsia="zh-CN" w:bidi="ar"/>
         </w:rPr>
@@ -15751,7 +15586,6 @@
           <w:kern w:val="0"/>
           <w:sz w:val="20"/>
           <w:szCs w:val="20"/>
-          <w:bdr w:val="none" w:color="auto" w:sz="4" w:space="0"/>
           <w:shd w:val="clear" w:fill="FFFFFF"/>
           <w:lang w:val="en-US" w:eastAsia="zh-CN" w:bidi="ar"/>
         </w:rPr>
@@ -15765,7 +15599,6 @@
           <w:kern w:val="0"/>
           <w:sz w:val="20"/>
           <w:szCs w:val="20"/>
-          <w:bdr w:val="none" w:color="auto" w:sz="4" w:space="0"/>
           <w:shd w:val="clear" w:fill="FFFFFF"/>
           <w:lang w:val="en-US" w:eastAsia="zh-CN" w:bidi="ar"/>
         </w:rPr>
@@ -15796,7 +15629,6 @@
           <w:kern w:val="0"/>
           <w:sz w:val="20"/>
           <w:szCs w:val="20"/>
-          <w:bdr w:val="none" w:color="auto" w:sz="4" w:space="0"/>
           <w:shd w:val="clear" w:fill="FFFFFF"/>
           <w:lang w:val="en-US" w:eastAsia="zh-CN" w:bidi="ar"/>
         </w:rPr>
@@ -15825,7 +15657,6 @@
           <w:color w:val="000000"/>
           <w:sz w:val="20"/>
           <w:szCs w:val="20"/>
-          <w:bdr w:val="none" w:color="auto" w:sz="4" w:space="0"/>
         </w:rPr>
       </w:pPr>
       <w:r>
@@ -15836,7 +15667,6 @@
           <w:kern w:val="0"/>
           <w:sz w:val="20"/>
           <w:szCs w:val="20"/>
-          <w:bdr w:val="none" w:color="auto" w:sz="4" w:space="0"/>
           <w:shd w:val="clear" w:fill="FFFFFF"/>
           <w:lang w:val="en-US" w:eastAsia="zh-CN" w:bidi="ar"/>
         </w:rPr>
@@ -15866,7 +15696,6 @@
           <w:color w:val="000000"/>
           <w:sz w:val="20"/>
           <w:szCs w:val="20"/>
-          <w:bdr w:val="none" w:color="auto" w:sz="4" w:space="0"/>
         </w:rPr>
       </w:pPr>
       <w:r>
@@ -15877,7 +15706,6 @@
           <w:kern w:val="0"/>
           <w:sz w:val="20"/>
           <w:szCs w:val="20"/>
-          <w:bdr w:val="none" w:color="auto" w:sz="4" w:space="0"/>
           <w:shd w:val="clear" w:fill="FFFFFF"/>
           <w:lang w:val="en-US" w:eastAsia="zh-CN" w:bidi="ar"/>
         </w:rPr>
@@ -15891,7 +15719,6 @@
           <w:kern w:val="0"/>
           <w:sz w:val="20"/>
           <w:szCs w:val="20"/>
-          <w:bdr w:val="none" w:color="auto" w:sz="4" w:space="0"/>
           <w:shd w:val="clear" w:fill="FFFFFF"/>
           <w:lang w:val="en-US" w:eastAsia="zh-CN" w:bidi="ar"/>
         </w:rPr>
@@ -15905,7 +15732,6 @@
           <w:kern w:val="0"/>
           <w:sz w:val="20"/>
           <w:szCs w:val="20"/>
-          <w:bdr w:val="none" w:color="auto" w:sz="4" w:space="0"/>
           <w:shd w:val="clear" w:fill="FFFFFF"/>
           <w:lang w:val="en-US" w:eastAsia="zh-CN" w:bidi="ar"/>
         </w:rPr>
@@ -15919,7 +15745,6 @@
           <w:kern w:val="0"/>
           <w:sz w:val="20"/>
           <w:szCs w:val="20"/>
-          <w:bdr w:val="none" w:color="auto" w:sz="4" w:space="0"/>
           <w:shd w:val="clear" w:fill="FFFFFF"/>
           <w:lang w:val="en-US" w:eastAsia="zh-CN" w:bidi="ar"/>
         </w:rPr>
@@ -15933,7 +15758,6 @@
           <w:kern w:val="0"/>
           <w:sz w:val="20"/>
           <w:szCs w:val="20"/>
-          <w:bdr w:val="none" w:color="auto" w:sz="4" w:space="0"/>
           <w:shd w:val="clear" w:fill="FFFFFF"/>
           <w:lang w:val="en-US" w:eastAsia="zh-CN" w:bidi="ar"/>
         </w:rPr>
@@ -15947,7 +15771,6 @@
           <w:kern w:val="0"/>
           <w:sz w:val="20"/>
           <w:szCs w:val="20"/>
-          <w:bdr w:val="none" w:color="auto" w:sz="4" w:space="0"/>
           <w:shd w:val="clear" w:fill="FFFFFF"/>
           <w:lang w:val="en-US" w:eastAsia="zh-CN" w:bidi="ar"/>
         </w:rPr>
@@ -15961,7 +15784,6 @@
           <w:kern w:val="0"/>
           <w:sz w:val="20"/>
           <w:szCs w:val="20"/>
-          <w:bdr w:val="none" w:color="auto" w:sz="4" w:space="0"/>
           <w:shd w:val="clear" w:fill="FFFFFF"/>
           <w:lang w:val="en-US" w:eastAsia="zh-CN" w:bidi="ar"/>
         </w:rPr>
@@ -15975,7 +15797,6 @@
           <w:kern w:val="0"/>
           <w:sz w:val="20"/>
           <w:szCs w:val="20"/>
-          <w:bdr w:val="none" w:color="auto" w:sz="4" w:space="0"/>
           <w:shd w:val="clear" w:fill="FFFFFF"/>
           <w:lang w:val="en-US" w:eastAsia="zh-CN" w:bidi="ar"/>
         </w:rPr>
@@ -15989,7 +15810,6 @@
           <w:kern w:val="0"/>
           <w:sz w:val="20"/>
           <w:szCs w:val="20"/>
-          <w:bdr w:val="none" w:color="auto" w:sz="4" w:space="0"/>
           <w:shd w:val="clear" w:fill="FFFFFF"/>
           <w:lang w:val="en-US" w:eastAsia="zh-CN" w:bidi="ar"/>
         </w:rPr>
@@ -16003,7 +15823,6 @@
           <w:kern w:val="0"/>
           <w:sz w:val="20"/>
           <w:szCs w:val="20"/>
-          <w:bdr w:val="none" w:color="auto" w:sz="4" w:space="0"/>
           <w:shd w:val="clear" w:fill="FFFFFF"/>
           <w:lang w:val="en-US" w:eastAsia="zh-CN" w:bidi="ar"/>
         </w:rPr>
@@ -16017,7 +15836,6 @@
           <w:kern w:val="0"/>
           <w:sz w:val="20"/>
           <w:szCs w:val="20"/>
-          <w:bdr w:val="none" w:color="auto" w:sz="4" w:space="0"/>
           <w:shd w:val="clear" w:fill="FFFFFF"/>
           <w:lang w:val="en-US" w:eastAsia="zh-CN" w:bidi="ar"/>
         </w:rPr>
@@ -16047,7 +15865,6 @@
           <w:color w:val="000000"/>
           <w:sz w:val="20"/>
           <w:szCs w:val="20"/>
-          <w:bdr w:val="none" w:color="auto" w:sz="4" w:space="0"/>
         </w:rPr>
       </w:pPr>
       <w:r>
@@ -16058,7 +15875,6 @@
           <w:kern w:val="0"/>
           <w:sz w:val="20"/>
           <w:szCs w:val="20"/>
-          <w:bdr w:val="none" w:color="auto" w:sz="4" w:space="0"/>
           <w:shd w:val="clear" w:fill="FFFFFF"/>
           <w:lang w:val="en-US" w:eastAsia="zh-CN" w:bidi="ar"/>
         </w:rPr>
@@ -16072,7 +15888,6 @@
           <w:kern w:val="0"/>
           <w:sz w:val="20"/>
           <w:szCs w:val="20"/>
-          <w:bdr w:val="none" w:color="auto" w:sz="4" w:space="0"/>
           <w:shd w:val="clear" w:fill="FFFFFF"/>
           <w:lang w:val="en-US" w:eastAsia="zh-CN" w:bidi="ar"/>
         </w:rPr>
@@ -16086,7 +15901,6 @@
           <w:kern w:val="0"/>
           <w:sz w:val="20"/>
           <w:szCs w:val="20"/>
-          <w:bdr w:val="none" w:color="auto" w:sz="4" w:space="0"/>
           <w:shd w:val="clear" w:fill="FFFFFF"/>
           <w:lang w:val="en-US" w:eastAsia="zh-CN" w:bidi="ar"/>
         </w:rPr>
@@ -16100,7 +15914,6 @@
           <w:kern w:val="0"/>
           <w:sz w:val="20"/>
           <w:szCs w:val="20"/>
-          <w:bdr w:val="none" w:color="auto" w:sz="4" w:space="0"/>
           <w:shd w:val="clear" w:fill="FFFFFF"/>
           <w:lang w:val="en-US" w:eastAsia="zh-CN" w:bidi="ar"/>
         </w:rPr>
@@ -16114,7 +15927,6 @@
           <w:kern w:val="0"/>
           <w:sz w:val="20"/>
           <w:szCs w:val="20"/>
-          <w:bdr w:val="none" w:color="auto" w:sz="4" w:space="0"/>
           <w:shd w:val="clear" w:fill="FFFFFF"/>
           <w:lang w:val="en-US" w:eastAsia="zh-CN" w:bidi="ar"/>
         </w:rPr>
@@ -16128,7 +15940,6 @@
           <w:kern w:val="0"/>
           <w:sz w:val="20"/>
           <w:szCs w:val="20"/>
-          <w:bdr w:val="none" w:color="auto" w:sz="4" w:space="0"/>
           <w:shd w:val="clear" w:fill="FFFFFF"/>
           <w:lang w:val="en-US" w:eastAsia="zh-CN" w:bidi="ar"/>
         </w:rPr>
@@ -16142,7 +15953,6 @@
           <w:kern w:val="0"/>
           <w:sz w:val="20"/>
           <w:szCs w:val="20"/>
-          <w:bdr w:val="none" w:color="auto" w:sz="4" w:space="0"/>
           <w:shd w:val="clear" w:fill="FFFFFF"/>
           <w:lang w:val="en-US" w:eastAsia="zh-CN" w:bidi="ar"/>
         </w:rPr>
@@ -16156,7 +15966,6 @@
           <w:kern w:val="0"/>
           <w:sz w:val="20"/>
           <w:szCs w:val="20"/>
-          <w:bdr w:val="none" w:color="auto" w:sz="4" w:space="0"/>
           <w:shd w:val="clear" w:fill="FFFFFF"/>
           <w:lang w:val="en-US" w:eastAsia="zh-CN" w:bidi="ar"/>
         </w:rPr>
@@ -16186,7 +15995,6 @@
           <w:color w:val="000000"/>
           <w:sz w:val="20"/>
           <w:szCs w:val="20"/>
-          <w:bdr w:val="none" w:color="auto" w:sz="4" w:space="0"/>
         </w:rPr>
       </w:pPr>
       <w:r>
@@ -16197,7 +16005,6 @@
           <w:kern w:val="0"/>
           <w:sz w:val="20"/>
           <w:szCs w:val="20"/>
-          <w:bdr w:val="none" w:color="auto" w:sz="4" w:space="0"/>
           <w:shd w:val="clear" w:fill="FFFFFF"/>
           <w:lang w:val="en-US" w:eastAsia="zh-CN" w:bidi="ar"/>
         </w:rPr>
@@ -16211,7 +16018,6 @@
           <w:kern w:val="0"/>
           <w:sz w:val="20"/>
           <w:szCs w:val="20"/>
-          <w:bdr w:val="none" w:color="auto" w:sz="4" w:space="0"/>
           <w:shd w:val="clear" w:fill="FFFFFF"/>
           <w:lang w:val="en-US" w:eastAsia="zh-CN" w:bidi="ar"/>
         </w:rPr>
@@ -16225,7 +16031,6 @@
           <w:kern w:val="0"/>
           <w:sz w:val="20"/>
           <w:szCs w:val="20"/>
-          <w:bdr w:val="none" w:color="auto" w:sz="4" w:space="0"/>
           <w:shd w:val="clear" w:fill="FFFFFF"/>
           <w:lang w:val="en-US" w:eastAsia="zh-CN" w:bidi="ar"/>
         </w:rPr>
@@ -16239,7 +16044,6 @@
           <w:kern w:val="0"/>
           <w:sz w:val="20"/>
           <w:szCs w:val="20"/>
-          <w:bdr w:val="none" w:color="auto" w:sz="4" w:space="0"/>
           <w:shd w:val="clear" w:fill="FFFFFF"/>
           <w:lang w:val="en-US" w:eastAsia="zh-CN" w:bidi="ar"/>
         </w:rPr>
@@ -16253,7 +16057,6 @@
           <w:kern w:val="0"/>
           <w:sz w:val="20"/>
           <w:szCs w:val="20"/>
-          <w:bdr w:val="none" w:color="auto" w:sz="4" w:space="0"/>
           <w:shd w:val="clear" w:fill="FFFFFF"/>
           <w:lang w:val="en-US" w:eastAsia="zh-CN" w:bidi="ar"/>
         </w:rPr>
@@ -16267,7 +16070,6 @@
           <w:kern w:val="0"/>
           <w:sz w:val="20"/>
           <w:szCs w:val="20"/>
-          <w:bdr w:val="none" w:color="auto" w:sz="4" w:space="0"/>
           <w:shd w:val="clear" w:fill="FFFFFF"/>
           <w:lang w:val="en-US" w:eastAsia="zh-CN" w:bidi="ar"/>
         </w:rPr>
@@ -16281,7 +16083,6 @@
           <w:kern w:val="0"/>
           <w:sz w:val="20"/>
           <w:szCs w:val="20"/>
-          <w:bdr w:val="none" w:color="auto" w:sz="4" w:space="0"/>
           <w:shd w:val="clear" w:fill="FFFFFF"/>
           <w:lang w:val="en-US" w:eastAsia="zh-CN" w:bidi="ar"/>
         </w:rPr>
@@ -16295,7 +16096,6 @@
           <w:kern w:val="0"/>
           <w:sz w:val="20"/>
           <w:szCs w:val="20"/>
-          <w:bdr w:val="none" w:color="auto" w:sz="4" w:space="0"/>
           <w:shd w:val="clear" w:fill="FFFFFF"/>
           <w:lang w:val="en-US" w:eastAsia="zh-CN" w:bidi="ar"/>
         </w:rPr>
@@ -16309,7 +16109,6 @@
           <w:kern w:val="0"/>
           <w:sz w:val="20"/>
           <w:szCs w:val="20"/>
-          <w:bdr w:val="none" w:color="auto" w:sz="4" w:space="0"/>
           <w:shd w:val="clear" w:fill="FFFFFF"/>
           <w:lang w:val="en-US" w:eastAsia="zh-CN" w:bidi="ar"/>
         </w:rPr>
@@ -16323,7 +16122,6 @@
           <w:kern w:val="0"/>
           <w:sz w:val="20"/>
           <w:szCs w:val="20"/>
-          <w:bdr w:val="none" w:color="auto" w:sz="4" w:space="0"/>
           <w:shd w:val="clear" w:fill="FFFFFF"/>
           <w:lang w:val="en-US" w:eastAsia="zh-CN" w:bidi="ar"/>
         </w:rPr>
@@ -16353,7 +16151,6 @@
           <w:color w:val="000000"/>
           <w:sz w:val="20"/>
           <w:szCs w:val="20"/>
-          <w:bdr w:val="none" w:color="auto" w:sz="4" w:space="0"/>
         </w:rPr>
       </w:pPr>
       <w:r>
@@ -16364,7 +16161,6 @@
           <w:kern w:val="0"/>
           <w:sz w:val="20"/>
           <w:szCs w:val="20"/>
-          <w:bdr w:val="none" w:color="auto" w:sz="4" w:space="0"/>
           <w:shd w:val="clear" w:fill="FFFFFF"/>
           <w:lang w:val="en-US" w:eastAsia="zh-CN" w:bidi="ar"/>
         </w:rPr>
@@ -16388,14 +16184,12 @@
         <w:jc w:val="left"/>
         <w:rPr>
           <w:rFonts w:hint="default" w:ascii="Ubuntu Mono" w:hAnsi="Ubuntu Mono" w:cs="Ubuntu Mono"/>
-          <w:bdr w:val="none" w:color="auto" w:sz="4" w:space="0"/>
           <w:lang w:val="en"/>
         </w:rPr>
       </w:pPr>
       <w:r>
         <w:rPr>
           <w:rFonts w:hint="default" w:ascii="Ubuntu Mono" w:hAnsi="Ubuntu Mono" w:cs="Ubuntu Mono"/>
-          <w:bdr w:val="none" w:color="auto" w:sz="4" w:space="0"/>
           <w:lang w:val="en"/>
         </w:rPr>
         <w:t>}</w:t>
@@ -18604,6 +18398,12 @@
             <w:insideV w:val="single" w:color="auto" w:sz="4" w:space="0"/>
           </w:tblBorders>
           <w:tblLayout w:type="fixed"/>
+          <w:tblCellMar>
+            <w:top w:w="0" w:type="dxa"/>
+            <w:left w:w="108" w:type="dxa"/>
+            <w:bottom w:w="0" w:type="dxa"/>
+            <w:right w:w="108" w:type="dxa"/>
+          </w:tblCellMar>
         </w:tblPrEx>
         <w:tc>
           <w:tcPr>
@@ -22057,8 +21857,8 @@
           <w:lang w:val="it-IT"/>
         </w:rPr>
       </w:pPr>
-      <w:bookmarkStart w:id="39" w:name="_Toc1425831850"/>
-      <w:bookmarkStart w:id="40" w:name="_Toc461179227"/>
+      <w:bookmarkStart w:id="39" w:name="_Toc461179227"/>
+      <w:bookmarkStart w:id="40" w:name="_Toc1425831850"/>
       <w:r>
         <w:rPr>
           <w:lang w:val="it-IT"/>
@@ -22116,8 +21916,8 @@
       <w:pPr>
         <w:pStyle w:val="3"/>
       </w:pPr>
-      <w:bookmarkStart w:id="43" w:name="_Toc455061400"/>
-      <w:bookmarkStart w:id="44" w:name="_Toc461179229"/>
+      <w:bookmarkStart w:id="43" w:name="_Toc461179229"/>
+      <w:bookmarkStart w:id="44" w:name="_Toc455061400"/>
       <w:r>
         <w:t>Sviluppi futuri</w:t>
       </w:r>
@@ -22141,8 +21941,8 @@
       <w:pPr>
         <w:pStyle w:val="3"/>
       </w:pPr>
-      <w:bookmarkStart w:id="45" w:name="_Toc115845031"/>
-      <w:bookmarkStart w:id="46" w:name="_Toc461179230"/>
+      <w:bookmarkStart w:id="45" w:name="_Toc461179230"/>
+      <w:bookmarkStart w:id="46" w:name="_Toc115845031"/>
       <w:r>
         <w:t>Considerazioni personali</w:t>
       </w:r>
@@ -22169,8 +21969,8 @@
           <w:lang w:val="it-IT"/>
         </w:rPr>
       </w:pPr>
-      <w:bookmarkStart w:id="47" w:name="_Toc461179231"/>
-      <w:bookmarkStart w:id="48" w:name="_Toc1950602998"/>
+      <w:bookmarkStart w:id="47" w:name="_Toc1950602998"/>
+      <w:bookmarkStart w:id="48" w:name="_Toc461179231"/>
       <w:r>
         <w:rPr>
           <w:lang w:val="it-IT"/>
@@ -22184,8 +21984,8 @@
       <w:pPr>
         <w:pStyle w:val="3"/>
       </w:pPr>
-      <w:bookmarkStart w:id="49" w:name="_Toc461179234"/>
-      <w:bookmarkStart w:id="50" w:name="_Toc137686086"/>
+      <w:bookmarkStart w:id="49" w:name="_Toc137686086"/>
+      <w:bookmarkStart w:id="50" w:name="_Toc461179234"/>
       <w:r>
         <w:t>Sitografia</w:t>
       </w:r>
@@ -22555,6 +22355,12 @@
     <w:tr>
       <w:tblPrEx>
         <w:tblLayout w:type="fixed"/>
+        <w:tblCellMar>
+          <w:top w:w="0" w:type="dxa"/>
+          <w:left w:w="108" w:type="dxa"/>
+          <w:bottom w:w="0" w:type="dxa"/>
+          <w:right w:w="108" w:type="dxa"/>
+        </w:tblCellMar>
       </w:tblPrEx>
       <w:tc>
         <w:tcPr>
@@ -22602,6 +22408,12 @@
     <w:tr>
       <w:tblPrEx>
         <w:tblLayout w:type="fixed"/>
+        <w:tblCellMar>
+          <w:top w:w="0" w:type="dxa"/>
+          <w:left w:w="108" w:type="dxa"/>
+          <w:bottom w:w="0" w:type="dxa"/>
+          <w:right w:w="108" w:type="dxa"/>
+        </w:tblCellMar>
       </w:tblPrEx>
       <w:tc>
         <w:tcPr>
@@ -22649,6 +22461,12 @@
     <w:tr>
       <w:tblPrEx>
         <w:tblLayout w:type="fixed"/>
+        <w:tblCellMar>
+          <w:top w:w="0" w:type="dxa"/>
+          <w:left w:w="108" w:type="dxa"/>
+          <w:bottom w:w="0" w:type="dxa"/>
+          <w:right w:w="108" w:type="dxa"/>
+        </w:tblCellMar>
       </w:tblPrEx>
       <w:tc>
         <w:tcPr>
@@ -22743,6 +22561,12 @@
     <w:tr>
       <w:tblPrEx>
         <w:tblLayout w:type="fixed"/>
+        <w:tblCellMar>
+          <w:top w:w="0" w:type="dxa"/>
+          <w:left w:w="108" w:type="dxa"/>
+          <w:bottom w:w="0" w:type="dxa"/>
+          <w:right w:w="108" w:type="dxa"/>
+        </w:tblCellMar>
       </w:tblPrEx>
       <w:tc>
         <w:tcPr>
@@ -23085,6 +22909,12 @@
           <w:insideV w:val="none" w:color="auto" w:sz="0" w:space="0"/>
         </w:tblBorders>
         <w:tblLayout w:type="fixed"/>
+        <w:tblCellMar>
+          <w:top w:w="0" w:type="dxa"/>
+          <w:left w:w="70" w:type="dxa"/>
+          <w:bottom w:w="0" w:type="dxa"/>
+          <w:right w:w="70" w:type="dxa"/>
+        </w:tblCellMar>
       </w:tblPrEx>
       <w:trPr>
         <w:trHeight w:val="482" w:hRule="exact"/>
@@ -23233,6 +23063,12 @@
           <w:insideV w:val="none" w:color="auto" w:sz="0" w:space="0"/>
         </w:tblBorders>
         <w:tblLayout w:type="fixed"/>
+        <w:tblCellMar>
+          <w:top w:w="0" w:type="dxa"/>
+          <w:left w:w="70" w:type="dxa"/>
+          <w:bottom w:w="0" w:type="dxa"/>
+          <w:right w:w="70" w:type="dxa"/>
+        </w:tblCellMar>
       </w:tblPrEx>
       <w:trPr>
         <w:trHeight w:val="482" w:hRule="exact"/>
@@ -23369,6 +23205,12 @@
           <w:insideV w:val="none" w:color="auto" w:sz="0" w:space="0"/>
         </w:tblBorders>
         <w:tblLayout w:type="fixed"/>
+        <w:tblCellMar>
+          <w:top w:w="0" w:type="dxa"/>
+          <w:left w:w="70" w:type="dxa"/>
+          <w:bottom w:w="0" w:type="dxa"/>
+          <w:right w:w="70" w:type="dxa"/>
+        </w:tblCellMar>
       </w:tblPrEx>
       <w:trPr>
         <w:trHeight w:val="482" w:hRule="exact"/>

</xml_diff>

<commit_message>
Added test cases to doc
</commit_message>
<xml_diff>
--- a/Documentation/Documentazione.docx
+++ b/Documentation/Documentazione.docx
@@ -46405,9 +46405,6 @@
       </w:tr>
     </w:tbl>
     <w:p/>
-    <w:p/>
-    <w:p/>
-    <w:p/>
     <w:tbl>
       <w:tblPr>
         <w:tblW w:w="9713" w:type="dxa"/>
@@ -47506,7 +47503,6 @@
                 <w:sz w:val="18"/>
                 <w:szCs w:val="15"/>
               </w:rPr>
-              <w:lastRenderedPageBreak/>
               <w:t>Guardare l’output del servizio che stampa su schermo il tempo che ha lo scheduler e il tempo che è stato impostato.</w:t>
             </w:r>
           </w:p>
@@ -47560,7 +47556,6 @@
                 <w:szCs w:val="18"/>
                 <w:lang w:val="it-CH"/>
               </w:rPr>
-              <w:lastRenderedPageBreak/>
               <w:t>Risultati attesi:</w:t>
             </w:r>
           </w:p>
@@ -47592,6 +47587,924 @@
         </w:tc>
       </w:tr>
     </w:tbl>
+    <w:p>
+      <w:pPr>
+        <w:rPr>
+          <w:lang w:val="en-GB"/>
+        </w:rPr>
+      </w:pPr>
+    </w:p>
+    <w:tbl>
+      <w:tblPr>
+        <w:tblW w:w="9713" w:type="dxa"/>
+        <w:tblInd w:w="113" w:type="dxa"/>
+        <w:tblBorders>
+          <w:top w:val="single" w:sz="4" w:space="0" w:color="auto"/>
+          <w:left w:val="single" w:sz="4" w:space="0" w:color="auto"/>
+          <w:bottom w:val="single" w:sz="4" w:space="0" w:color="auto"/>
+          <w:right w:val="single" w:sz="4" w:space="0" w:color="auto"/>
+          <w:insideH w:val="single" w:sz="4" w:space="0" w:color="auto"/>
+          <w:insideV w:val="single" w:sz="4" w:space="0" w:color="auto"/>
+        </w:tblBorders>
+        <w:tblLayout w:type="fixed"/>
+        <w:tblLook w:val="04A0" w:firstRow="1" w:lastRow="0" w:firstColumn="1" w:lastColumn="0" w:noHBand="0" w:noVBand="1"/>
+      </w:tblPr>
+      <w:tblGrid>
+        <w:gridCol w:w="2050"/>
+        <w:gridCol w:w="1562"/>
+        <w:gridCol w:w="1267"/>
+        <w:gridCol w:w="4834"/>
+      </w:tblGrid>
+      <w:tr>
+        <w:tc>
+          <w:tcPr>
+            <w:tcW w:w="2050" w:type="dxa"/>
+            <w:tcBorders>
+              <w:top w:val="single" w:sz="4" w:space="0" w:color="auto"/>
+              <w:left w:val="single" w:sz="4" w:space="0" w:color="auto"/>
+              <w:bottom w:val="single" w:sz="4" w:space="0" w:color="auto"/>
+              <w:right w:val="single" w:sz="4" w:space="0" w:color="auto"/>
+            </w:tcBorders>
+            <w:shd w:val="clear" w:color="auto" w:fill="D8D8D8" w:themeFill="background1" w:themeFillShade="D8"/>
+          </w:tcPr>
+          <w:p>
+            <w:pPr>
+              <w:pStyle w:val="BodyTextChar"/>
+              <w:rPr>
+                <w:b/>
+                <w:sz w:val="18"/>
+                <w:szCs w:val="18"/>
+                <w:lang w:val="it-CH"/>
+              </w:rPr>
+            </w:pPr>
+            <w:r>
+              <w:rPr>
+                <w:b/>
+                <w:sz w:val="18"/>
+                <w:szCs w:val="18"/>
+                <w:lang w:val="it-CH"/>
+              </w:rPr>
+              <w:t>Test Case:</w:t>
+            </w:r>
+          </w:p>
+          <w:p>
+            <w:pPr>
+              <w:pStyle w:val="BodyText"/>
+              <w:rPr>
+                <w:sz w:val="18"/>
+                <w:szCs w:val="18"/>
+                <w:lang w:eastAsia="en-US"/>
+              </w:rPr>
+            </w:pPr>
+            <w:r>
+              <w:rPr>
+                <w:b/>
+                <w:sz w:val="18"/>
+                <w:szCs w:val="18"/>
+                <w:lang w:eastAsia="en-US"/>
+              </w:rPr>
+              <w:t>Riferimento</w:t>
+            </w:r>
+            <w:r>
+              <w:rPr>
+                <w:sz w:val="18"/>
+                <w:szCs w:val="18"/>
+                <w:lang w:eastAsia="en-US"/>
+              </w:rPr>
+              <w:t xml:space="preserve">: </w:t>
+            </w:r>
+          </w:p>
+        </w:tc>
+        <w:tc>
+          <w:tcPr>
+            <w:tcW w:w="1562" w:type="dxa"/>
+            <w:tcBorders>
+              <w:left w:val="single" w:sz="4" w:space="0" w:color="auto"/>
+              <w:bottom w:val="single" w:sz="4" w:space="0" w:color="auto"/>
+              <w:right w:val="single" w:sz="4" w:space="0" w:color="auto"/>
+            </w:tcBorders>
+            <w:shd w:val="clear" w:color="auto" w:fill="auto"/>
+          </w:tcPr>
+          <w:p>
+            <w:pPr>
+              <w:pStyle w:val="BodyTextChar"/>
+              <w:rPr>
+                <w:sz w:val="18"/>
+                <w:szCs w:val="18"/>
+                <w:lang w:val="it-CH"/>
+              </w:rPr>
+            </w:pPr>
+            <w:r>
+              <w:rPr>
+                <w:sz w:val="18"/>
+                <w:szCs w:val="18"/>
+                <w:lang w:val="it-CH"/>
+              </w:rPr>
+              <w:t>TC-00</w:t>
+            </w:r>
+            <w:r>
+              <w:rPr>
+                <w:sz w:val="18"/>
+                <w:szCs w:val="18"/>
+                <w:lang w:val="it-CH"/>
+              </w:rPr>
+              <w:t>4</w:t>
+            </w:r>
+          </w:p>
+          <w:p>
+            <w:pPr>
+              <w:rPr>
+                <w:lang w:eastAsia="en-US"/>
+              </w:rPr>
+            </w:pPr>
+            <w:r>
+              <w:rPr>
+                <w:sz w:val="18"/>
+                <w:szCs w:val="18"/>
+              </w:rPr>
+              <w:t>REQ-0</w:t>
+            </w:r>
+            <w:r>
+              <w:rPr>
+                <w:sz w:val="18"/>
+                <w:szCs w:val="18"/>
+              </w:rPr>
+              <w:t>01</w:t>
+            </w:r>
+          </w:p>
+        </w:tc>
+        <w:tc>
+          <w:tcPr>
+            <w:tcW w:w="1267" w:type="dxa"/>
+            <w:tcBorders>
+              <w:left w:val="single" w:sz="4" w:space="0" w:color="auto"/>
+              <w:bottom w:val="single" w:sz="4" w:space="0" w:color="auto"/>
+              <w:right w:val="single" w:sz="4" w:space="0" w:color="auto"/>
+            </w:tcBorders>
+            <w:shd w:val="clear" w:color="auto" w:fill="D8D8D8" w:themeFill="background1" w:themeFillShade="D8"/>
+          </w:tcPr>
+          <w:p>
+            <w:pPr>
+              <w:pStyle w:val="BodyTextChar"/>
+              <w:rPr>
+                <w:b/>
+                <w:sz w:val="18"/>
+                <w:szCs w:val="18"/>
+                <w:lang w:val="it-CH"/>
+              </w:rPr>
+            </w:pPr>
+            <w:r>
+              <w:rPr>
+                <w:b/>
+                <w:sz w:val="18"/>
+                <w:szCs w:val="18"/>
+                <w:lang w:val="it-CH"/>
+              </w:rPr>
+              <w:t>Nome:</w:t>
+            </w:r>
+          </w:p>
+        </w:tc>
+        <w:tc>
+          <w:tcPr>
+            <w:tcW w:w="4834" w:type="dxa"/>
+            <w:tcBorders>
+              <w:left w:val="single" w:sz="4" w:space="0" w:color="auto"/>
+              <w:bottom w:val="single" w:sz="4" w:space="0" w:color="auto"/>
+            </w:tcBorders>
+            <w:shd w:val="clear" w:color="auto" w:fill="auto"/>
+          </w:tcPr>
+          <w:p>
+            <w:pPr>
+              <w:pStyle w:val="BodyTextChar"/>
+              <w:rPr>
+                <w:sz w:val="18"/>
+                <w:szCs w:val="18"/>
+              </w:rPr>
+            </w:pPr>
+            <w:r>
+              <w:rPr>
+                <w:sz w:val="18"/>
+                <w:szCs w:val="18"/>
+              </w:rPr>
+              <w:t>GUI moderna</w:t>
+            </w:r>
+          </w:p>
+        </w:tc>
+      </w:tr>
+      <w:tr>
+        <w:tc>
+          <w:tcPr>
+            <w:tcW w:w="2050" w:type="dxa"/>
+            <w:tcBorders>
+              <w:top w:val="single" w:sz="4" w:space="0" w:color="auto"/>
+              <w:left w:val="single" w:sz="4" w:space="0" w:color="auto"/>
+              <w:bottom w:val="single" w:sz="4" w:space="0" w:color="auto"/>
+              <w:right w:val="single" w:sz="4" w:space="0" w:color="auto"/>
+            </w:tcBorders>
+            <w:shd w:val="clear" w:color="auto" w:fill="D8D8D8" w:themeFill="background1" w:themeFillShade="D8"/>
+          </w:tcPr>
+          <w:p>
+            <w:pPr>
+              <w:pStyle w:val="BodyTextChar"/>
+              <w:rPr>
+                <w:b/>
+                <w:sz w:val="18"/>
+                <w:szCs w:val="18"/>
+                <w:lang w:val="it-CH"/>
+              </w:rPr>
+            </w:pPr>
+            <w:r>
+              <w:rPr>
+                <w:b/>
+                <w:sz w:val="18"/>
+                <w:szCs w:val="18"/>
+                <w:lang w:val="it-CH"/>
+              </w:rPr>
+              <w:t>Descrizione:</w:t>
+            </w:r>
+          </w:p>
+        </w:tc>
+        <w:tc>
+          <w:tcPr>
+            <w:tcW w:w="7663" w:type="dxa"/>
+            <w:gridSpan w:val="3"/>
+            <w:tcBorders>
+              <w:left w:val="single" w:sz="4" w:space="0" w:color="auto"/>
+            </w:tcBorders>
+            <w:shd w:val="clear" w:color="auto" w:fill="auto"/>
+          </w:tcPr>
+          <w:p>
+            <w:pPr>
+              <w:pStyle w:val="BodyTextChar"/>
+              <w:rPr>
+                <w:sz w:val="18"/>
+                <w:szCs w:val="18"/>
+                <w:lang w:val="it-CH"/>
+              </w:rPr>
+            </w:pPr>
+            <w:r>
+              <w:rPr>
+                <w:sz w:val="18"/>
+                <w:szCs w:val="18"/>
+                <w:lang w:val="it-CH"/>
+              </w:rPr>
+              <w:t>La GUI</w:t>
+            </w:r>
+            <w:r>
+              <w:rPr>
+                <w:sz w:val="18"/>
+                <w:szCs w:val="18"/>
+                <w:lang w:val="it-CH"/>
+              </w:rPr>
+              <w:t xml:space="preserve"> </w:t>
+            </w:r>
+            <w:r>
+              <w:rPr>
+                <w:sz w:val="18"/>
+                <w:szCs w:val="18"/>
+                <w:lang w:val="it-CH"/>
+              </w:rPr>
+              <w:t>deve essere moderna e</w:t>
+            </w:r>
+            <w:r>
+              <w:rPr>
+                <w:sz w:val="18"/>
+                <w:szCs w:val="18"/>
+                <w:lang w:val="it-CH"/>
+              </w:rPr>
+              <w:t xml:space="preserve"> ispirata al material design</w:t>
+            </w:r>
+          </w:p>
+        </w:tc>
+      </w:tr>
+      <w:tr>
+        <w:tc>
+          <w:tcPr>
+            <w:tcW w:w="2050" w:type="dxa"/>
+            <w:tcBorders>
+              <w:top w:val="single" w:sz="4" w:space="0" w:color="auto"/>
+              <w:left w:val="single" w:sz="4" w:space="0" w:color="auto"/>
+              <w:bottom w:val="single" w:sz="4" w:space="0" w:color="auto"/>
+              <w:right w:val="single" w:sz="4" w:space="0" w:color="auto"/>
+            </w:tcBorders>
+            <w:shd w:val="clear" w:color="auto" w:fill="D8D8D8" w:themeFill="background1" w:themeFillShade="D8"/>
+          </w:tcPr>
+          <w:p>
+            <w:pPr>
+              <w:pStyle w:val="BodyTextChar"/>
+              <w:rPr>
+                <w:b/>
+                <w:sz w:val="18"/>
+                <w:szCs w:val="18"/>
+                <w:lang w:val="it-CH"/>
+              </w:rPr>
+            </w:pPr>
+            <w:r>
+              <w:rPr>
+                <w:b/>
+                <w:sz w:val="18"/>
+                <w:szCs w:val="18"/>
+                <w:lang w:val="it-CH"/>
+              </w:rPr>
+              <w:t>Prerequisiti:</w:t>
+            </w:r>
+          </w:p>
+        </w:tc>
+        <w:tc>
+          <w:tcPr>
+            <w:tcW w:w="7663" w:type="dxa"/>
+            <w:gridSpan w:val="3"/>
+            <w:tcBorders>
+              <w:left w:val="single" w:sz="4" w:space="0" w:color="auto"/>
+            </w:tcBorders>
+          </w:tcPr>
+          <w:p>
+            <w:pPr>
+              <w:pStyle w:val="BodyTextChar"/>
+              <w:rPr>
+                <w:sz w:val="18"/>
+                <w:szCs w:val="18"/>
+              </w:rPr>
+            </w:pPr>
+            <w:r>
+              <w:rPr>
+                <w:sz w:val="18"/>
+                <w:szCs w:val="18"/>
+              </w:rPr>
+              <w:t>-</w:t>
+            </w:r>
+          </w:p>
+        </w:tc>
+      </w:tr>
+      <w:tr>
+        <w:tc>
+          <w:tcPr>
+            <w:tcW w:w="2050" w:type="dxa"/>
+            <w:tcBorders>
+              <w:top w:val="single" w:sz="4" w:space="0" w:color="auto"/>
+              <w:left w:val="single" w:sz="4" w:space="0" w:color="auto"/>
+              <w:bottom w:val="single" w:sz="4" w:space="0" w:color="auto"/>
+              <w:right w:val="single" w:sz="4" w:space="0" w:color="auto"/>
+            </w:tcBorders>
+            <w:shd w:val="clear" w:color="auto" w:fill="D8D8D8" w:themeFill="background1" w:themeFillShade="D8"/>
+          </w:tcPr>
+          <w:p>
+            <w:pPr>
+              <w:pStyle w:val="BodyTextChar"/>
+              <w:rPr>
+                <w:b/>
+                <w:sz w:val="18"/>
+                <w:szCs w:val="18"/>
+                <w:lang w:val="it-CH"/>
+              </w:rPr>
+            </w:pPr>
+            <w:r>
+              <w:rPr>
+                <w:b/>
+                <w:sz w:val="18"/>
+                <w:szCs w:val="18"/>
+                <w:lang w:val="it-CH"/>
+              </w:rPr>
+              <w:t>Procedura:</w:t>
+            </w:r>
+          </w:p>
+        </w:tc>
+        <w:tc>
+          <w:tcPr>
+            <w:tcW w:w="7663" w:type="dxa"/>
+            <w:gridSpan w:val="3"/>
+            <w:tcBorders>
+              <w:left w:val="single" w:sz="4" w:space="0" w:color="auto"/>
+            </w:tcBorders>
+          </w:tcPr>
+          <w:p>
+            <w:pPr>
+              <w:pStyle w:val="BodyTextChar"/>
+              <w:tabs>
+                <w:tab w:val="left" w:pos="360"/>
+              </w:tabs>
+              <w:rPr>
+                <w:sz w:val="18"/>
+                <w:szCs w:val="18"/>
+              </w:rPr>
+            </w:pPr>
+          </w:p>
+        </w:tc>
+      </w:tr>
+      <w:tr>
+        <w:tc>
+          <w:tcPr>
+            <w:tcW w:w="2050" w:type="dxa"/>
+            <w:tcBorders>
+              <w:top w:val="single" w:sz="4" w:space="0" w:color="auto"/>
+              <w:left w:val="single" w:sz="4" w:space="0" w:color="auto"/>
+              <w:bottom w:val="single" w:sz="4" w:space="0" w:color="auto"/>
+              <w:right w:val="single" w:sz="4" w:space="0" w:color="auto"/>
+            </w:tcBorders>
+            <w:shd w:val="clear" w:color="auto" w:fill="D8D8D8" w:themeFill="background1" w:themeFillShade="D8"/>
+          </w:tcPr>
+          <w:p>
+            <w:pPr>
+              <w:pStyle w:val="BodyTextChar"/>
+              <w:rPr>
+                <w:b/>
+                <w:sz w:val="18"/>
+                <w:szCs w:val="18"/>
+                <w:lang w:val="it-CH"/>
+              </w:rPr>
+            </w:pPr>
+            <w:r>
+              <w:rPr>
+                <w:b/>
+                <w:sz w:val="18"/>
+                <w:szCs w:val="18"/>
+                <w:lang w:val="it-CH"/>
+              </w:rPr>
+              <w:t>Risultati attesi:</w:t>
+            </w:r>
+          </w:p>
+        </w:tc>
+        <w:tc>
+          <w:tcPr>
+            <w:tcW w:w="7663" w:type="dxa"/>
+            <w:gridSpan w:val="3"/>
+            <w:tcBorders>
+              <w:left w:val="single" w:sz="4" w:space="0" w:color="auto"/>
+            </w:tcBorders>
+          </w:tcPr>
+          <w:p>
+            <w:pPr>
+              <w:pStyle w:val="BodyTextChar"/>
+              <w:rPr>
+                <w:sz w:val="18"/>
+                <w:szCs w:val="18"/>
+                <w:lang w:val="it-CH"/>
+              </w:rPr>
+            </w:pPr>
+            <w:r>
+              <w:rPr>
+                <w:sz w:val="18"/>
+                <w:szCs w:val="18"/>
+                <w:lang w:val="it-CH"/>
+              </w:rPr>
+              <w:t>Una GUI moderna e f</w:t>
+            </w:r>
+            <w:r>
+              <w:rPr>
+                <w:sz w:val="18"/>
+                <w:szCs w:val="18"/>
+                <w:lang w:val="it-CH"/>
+              </w:rPr>
+              <w:t xml:space="preserve">acile da usare </w:t>
+            </w:r>
+          </w:p>
+        </w:tc>
+      </w:tr>
+    </w:tbl>
+    <w:p/>
+    <w:tbl>
+      <w:tblPr>
+        <w:tblW w:w="9713" w:type="dxa"/>
+        <w:tblInd w:w="113" w:type="dxa"/>
+        <w:tblBorders>
+          <w:top w:val="single" w:sz="4" w:space="0" w:color="auto"/>
+          <w:left w:val="single" w:sz="4" w:space="0" w:color="auto"/>
+          <w:bottom w:val="single" w:sz="4" w:space="0" w:color="auto"/>
+          <w:right w:val="single" w:sz="4" w:space="0" w:color="auto"/>
+          <w:insideH w:val="single" w:sz="4" w:space="0" w:color="auto"/>
+          <w:insideV w:val="single" w:sz="4" w:space="0" w:color="auto"/>
+        </w:tblBorders>
+        <w:tblLayout w:type="fixed"/>
+        <w:tblLook w:val="04A0" w:firstRow="1" w:lastRow="0" w:firstColumn="1" w:lastColumn="0" w:noHBand="0" w:noVBand="1"/>
+      </w:tblPr>
+      <w:tblGrid>
+        <w:gridCol w:w="2050"/>
+        <w:gridCol w:w="1562"/>
+        <w:gridCol w:w="1267"/>
+        <w:gridCol w:w="4834"/>
+      </w:tblGrid>
+      <w:tr>
+        <w:tc>
+          <w:tcPr>
+            <w:tcW w:w="2050" w:type="dxa"/>
+            <w:tcBorders>
+              <w:top w:val="single" w:sz="4" w:space="0" w:color="auto"/>
+              <w:left w:val="single" w:sz="4" w:space="0" w:color="auto"/>
+              <w:bottom w:val="single" w:sz="4" w:space="0" w:color="auto"/>
+              <w:right w:val="single" w:sz="4" w:space="0" w:color="auto"/>
+            </w:tcBorders>
+            <w:shd w:val="clear" w:color="auto" w:fill="D8D8D8" w:themeFill="background1" w:themeFillShade="D8"/>
+          </w:tcPr>
+          <w:p>
+            <w:pPr>
+              <w:pStyle w:val="BodyTextChar"/>
+              <w:rPr>
+                <w:b/>
+                <w:sz w:val="18"/>
+                <w:szCs w:val="18"/>
+                <w:lang w:val="it-CH"/>
+              </w:rPr>
+            </w:pPr>
+            <w:r>
+              <w:rPr>
+                <w:b/>
+                <w:sz w:val="18"/>
+                <w:szCs w:val="18"/>
+                <w:lang w:val="it-CH"/>
+              </w:rPr>
+              <w:t>Test Case:</w:t>
+            </w:r>
+          </w:p>
+          <w:p>
+            <w:pPr>
+              <w:pStyle w:val="BodyText"/>
+              <w:rPr>
+                <w:sz w:val="18"/>
+                <w:szCs w:val="18"/>
+                <w:lang w:eastAsia="en-US"/>
+              </w:rPr>
+            </w:pPr>
+            <w:r>
+              <w:rPr>
+                <w:b/>
+                <w:sz w:val="18"/>
+                <w:szCs w:val="18"/>
+                <w:lang w:eastAsia="en-US"/>
+              </w:rPr>
+              <w:t>Riferimento</w:t>
+            </w:r>
+            <w:r>
+              <w:rPr>
+                <w:sz w:val="18"/>
+                <w:szCs w:val="18"/>
+                <w:lang w:eastAsia="en-US"/>
+              </w:rPr>
+              <w:t xml:space="preserve">: </w:t>
+            </w:r>
+          </w:p>
+        </w:tc>
+        <w:tc>
+          <w:tcPr>
+            <w:tcW w:w="1562" w:type="dxa"/>
+            <w:tcBorders>
+              <w:left w:val="single" w:sz="4" w:space="0" w:color="auto"/>
+              <w:bottom w:val="single" w:sz="4" w:space="0" w:color="auto"/>
+              <w:right w:val="single" w:sz="4" w:space="0" w:color="auto"/>
+            </w:tcBorders>
+            <w:shd w:val="clear" w:color="auto" w:fill="auto"/>
+          </w:tcPr>
+          <w:p>
+            <w:pPr>
+              <w:pStyle w:val="BodyTextChar"/>
+              <w:rPr>
+                <w:sz w:val="18"/>
+                <w:szCs w:val="18"/>
+                <w:lang w:val="it-CH"/>
+              </w:rPr>
+            </w:pPr>
+            <w:r>
+              <w:rPr>
+                <w:sz w:val="18"/>
+                <w:szCs w:val="18"/>
+                <w:lang w:val="it-CH"/>
+              </w:rPr>
+              <w:t>TC-00</w:t>
+            </w:r>
+            <w:r>
+              <w:rPr>
+                <w:sz w:val="18"/>
+                <w:szCs w:val="18"/>
+                <w:lang w:val="it-CH"/>
+              </w:rPr>
+              <w:t>4</w:t>
+            </w:r>
+          </w:p>
+          <w:p>
+            <w:pPr>
+              <w:rPr>
+                <w:lang w:eastAsia="en-US"/>
+              </w:rPr>
+            </w:pPr>
+            <w:r>
+              <w:rPr>
+                <w:sz w:val="18"/>
+                <w:szCs w:val="18"/>
+              </w:rPr>
+              <w:t>REQ-0</w:t>
+            </w:r>
+            <w:r>
+              <w:rPr>
+                <w:sz w:val="18"/>
+                <w:szCs w:val="18"/>
+              </w:rPr>
+              <w:t>01</w:t>
+            </w:r>
+          </w:p>
+        </w:tc>
+        <w:tc>
+          <w:tcPr>
+            <w:tcW w:w="1267" w:type="dxa"/>
+            <w:tcBorders>
+              <w:left w:val="single" w:sz="4" w:space="0" w:color="auto"/>
+              <w:bottom w:val="single" w:sz="4" w:space="0" w:color="auto"/>
+              <w:right w:val="single" w:sz="4" w:space="0" w:color="auto"/>
+            </w:tcBorders>
+            <w:shd w:val="clear" w:color="auto" w:fill="D8D8D8" w:themeFill="background1" w:themeFillShade="D8"/>
+          </w:tcPr>
+          <w:p>
+            <w:pPr>
+              <w:pStyle w:val="BodyTextChar"/>
+              <w:rPr>
+                <w:b/>
+                <w:sz w:val="18"/>
+                <w:szCs w:val="18"/>
+                <w:lang w:val="it-CH"/>
+              </w:rPr>
+            </w:pPr>
+            <w:r>
+              <w:rPr>
+                <w:b/>
+                <w:sz w:val="18"/>
+                <w:szCs w:val="18"/>
+                <w:lang w:val="it-CH"/>
+              </w:rPr>
+              <w:t>Nome:</w:t>
+            </w:r>
+          </w:p>
+        </w:tc>
+        <w:tc>
+          <w:tcPr>
+            <w:tcW w:w="4834" w:type="dxa"/>
+            <w:tcBorders>
+              <w:left w:val="single" w:sz="4" w:space="0" w:color="auto"/>
+              <w:bottom w:val="single" w:sz="4" w:space="0" w:color="auto"/>
+            </w:tcBorders>
+            <w:shd w:val="clear" w:color="auto" w:fill="auto"/>
+          </w:tcPr>
+          <w:p>
+            <w:pPr>
+              <w:pStyle w:val="BodyTextChar"/>
+              <w:rPr>
+                <w:sz w:val="18"/>
+                <w:szCs w:val="18"/>
+              </w:rPr>
+            </w:pPr>
+            <w:r>
+              <w:rPr>
+                <w:sz w:val="18"/>
+                <w:szCs w:val="18"/>
+              </w:rPr>
+              <w:t>Layout responsive</w:t>
+            </w:r>
+          </w:p>
+        </w:tc>
+      </w:tr>
+      <w:tr>
+        <w:tc>
+          <w:tcPr>
+            <w:tcW w:w="2050" w:type="dxa"/>
+            <w:tcBorders>
+              <w:top w:val="single" w:sz="4" w:space="0" w:color="auto"/>
+              <w:left w:val="single" w:sz="4" w:space="0" w:color="auto"/>
+              <w:bottom w:val="single" w:sz="4" w:space="0" w:color="auto"/>
+              <w:right w:val="single" w:sz="4" w:space="0" w:color="auto"/>
+            </w:tcBorders>
+            <w:shd w:val="clear" w:color="auto" w:fill="D8D8D8" w:themeFill="background1" w:themeFillShade="D8"/>
+          </w:tcPr>
+          <w:p>
+            <w:pPr>
+              <w:pStyle w:val="BodyTextChar"/>
+              <w:rPr>
+                <w:b/>
+                <w:sz w:val="18"/>
+                <w:szCs w:val="18"/>
+                <w:lang w:val="it-CH"/>
+              </w:rPr>
+            </w:pPr>
+            <w:r>
+              <w:rPr>
+                <w:b/>
+                <w:sz w:val="18"/>
+                <w:szCs w:val="18"/>
+                <w:lang w:val="it-CH"/>
+              </w:rPr>
+              <w:t>Descrizione:</w:t>
+            </w:r>
+          </w:p>
+        </w:tc>
+        <w:tc>
+          <w:tcPr>
+            <w:tcW w:w="7663" w:type="dxa"/>
+            <w:gridSpan w:val="3"/>
+            <w:tcBorders>
+              <w:left w:val="single" w:sz="4" w:space="0" w:color="auto"/>
+            </w:tcBorders>
+            <w:shd w:val="clear" w:color="auto" w:fill="auto"/>
+          </w:tcPr>
+          <w:p>
+            <w:pPr>
+              <w:pStyle w:val="BodyTextChar"/>
+              <w:rPr>
+                <w:sz w:val="18"/>
+                <w:szCs w:val="18"/>
+                <w:lang w:val="it-CH"/>
+              </w:rPr>
+            </w:pPr>
+            <w:r>
+              <w:rPr>
+                <w:sz w:val="18"/>
+                <w:szCs w:val="18"/>
+                <w:lang w:val="it-CH"/>
+              </w:rPr>
+              <w:t>La GUI si deve adattare a diverse grandezze dello schermo a dipendenza del dispositivo usato</w:t>
+            </w:r>
+          </w:p>
+        </w:tc>
+      </w:tr>
+      <w:tr>
+        <w:tc>
+          <w:tcPr>
+            <w:tcW w:w="2050" w:type="dxa"/>
+            <w:tcBorders>
+              <w:top w:val="single" w:sz="4" w:space="0" w:color="auto"/>
+              <w:left w:val="single" w:sz="4" w:space="0" w:color="auto"/>
+              <w:bottom w:val="single" w:sz="4" w:space="0" w:color="auto"/>
+              <w:right w:val="single" w:sz="4" w:space="0" w:color="auto"/>
+            </w:tcBorders>
+            <w:shd w:val="clear" w:color="auto" w:fill="D8D8D8" w:themeFill="background1" w:themeFillShade="D8"/>
+          </w:tcPr>
+          <w:p>
+            <w:pPr>
+              <w:pStyle w:val="BodyTextChar"/>
+              <w:rPr>
+                <w:b/>
+                <w:sz w:val="18"/>
+                <w:szCs w:val="18"/>
+                <w:lang w:val="it-CH"/>
+              </w:rPr>
+            </w:pPr>
+            <w:r>
+              <w:rPr>
+                <w:b/>
+                <w:sz w:val="18"/>
+                <w:szCs w:val="18"/>
+                <w:lang w:val="it-CH"/>
+              </w:rPr>
+              <w:t>Prerequisiti:</w:t>
+            </w:r>
+          </w:p>
+        </w:tc>
+        <w:tc>
+          <w:tcPr>
+            <w:tcW w:w="7663" w:type="dxa"/>
+            <w:gridSpan w:val="3"/>
+            <w:tcBorders>
+              <w:left w:val="single" w:sz="4" w:space="0" w:color="auto"/>
+            </w:tcBorders>
+          </w:tcPr>
+          <w:p>
+            <w:pPr>
+              <w:pStyle w:val="BodyTextChar"/>
+              <w:rPr>
+                <w:sz w:val="18"/>
+                <w:szCs w:val="18"/>
+              </w:rPr>
+            </w:pPr>
+            <w:r>
+              <w:rPr>
+                <w:sz w:val="18"/>
+                <w:szCs w:val="18"/>
+              </w:rPr>
+              <w:t>-</w:t>
+            </w:r>
+          </w:p>
+        </w:tc>
+      </w:tr>
+      <w:tr>
+        <w:tc>
+          <w:tcPr>
+            <w:tcW w:w="2050" w:type="dxa"/>
+            <w:tcBorders>
+              <w:top w:val="single" w:sz="4" w:space="0" w:color="auto"/>
+              <w:left w:val="single" w:sz="4" w:space="0" w:color="auto"/>
+              <w:bottom w:val="single" w:sz="4" w:space="0" w:color="auto"/>
+              <w:right w:val="single" w:sz="4" w:space="0" w:color="auto"/>
+            </w:tcBorders>
+            <w:shd w:val="clear" w:color="auto" w:fill="D8D8D8" w:themeFill="background1" w:themeFillShade="D8"/>
+          </w:tcPr>
+          <w:p>
+            <w:pPr>
+              <w:pStyle w:val="BodyTextChar"/>
+              <w:rPr>
+                <w:b/>
+                <w:sz w:val="18"/>
+                <w:szCs w:val="18"/>
+                <w:lang w:val="it-CH"/>
+              </w:rPr>
+            </w:pPr>
+            <w:r>
+              <w:rPr>
+                <w:b/>
+                <w:sz w:val="18"/>
+                <w:szCs w:val="18"/>
+                <w:lang w:val="it-CH"/>
+              </w:rPr>
+              <w:t>Procedura:</w:t>
+            </w:r>
+          </w:p>
+        </w:tc>
+        <w:tc>
+          <w:tcPr>
+            <w:tcW w:w="7663" w:type="dxa"/>
+            <w:gridSpan w:val="3"/>
+            <w:tcBorders>
+              <w:left w:val="single" w:sz="4" w:space="0" w:color="auto"/>
+            </w:tcBorders>
+          </w:tcPr>
+          <w:p>
+            <w:pPr>
+              <w:pStyle w:val="BodyTextChar"/>
+              <w:tabs>
+                <w:tab w:val="left" w:pos="360"/>
+              </w:tabs>
+              <w:rPr>
+                <w:sz w:val="18"/>
+                <w:szCs w:val="18"/>
+              </w:rPr>
+            </w:pPr>
+          </w:p>
+        </w:tc>
+      </w:tr>
+      <w:tr>
+        <w:tc>
+          <w:tcPr>
+            <w:tcW w:w="2050" w:type="dxa"/>
+            <w:tcBorders>
+              <w:top w:val="single" w:sz="4" w:space="0" w:color="auto"/>
+              <w:left w:val="single" w:sz="4" w:space="0" w:color="auto"/>
+              <w:bottom w:val="single" w:sz="4" w:space="0" w:color="auto"/>
+              <w:right w:val="single" w:sz="4" w:space="0" w:color="auto"/>
+            </w:tcBorders>
+            <w:shd w:val="clear" w:color="auto" w:fill="D8D8D8" w:themeFill="background1" w:themeFillShade="D8"/>
+          </w:tcPr>
+          <w:p>
+            <w:pPr>
+              <w:pStyle w:val="BodyTextChar"/>
+              <w:rPr>
+                <w:b/>
+                <w:sz w:val="18"/>
+                <w:szCs w:val="18"/>
+                <w:lang w:val="it-CH"/>
+              </w:rPr>
+            </w:pPr>
+            <w:r>
+              <w:rPr>
+                <w:b/>
+                <w:sz w:val="18"/>
+                <w:szCs w:val="18"/>
+                <w:lang w:val="it-CH"/>
+              </w:rPr>
+              <w:t>Risultati attesi:</w:t>
+            </w:r>
+          </w:p>
+        </w:tc>
+        <w:tc>
+          <w:tcPr>
+            <w:tcW w:w="7663" w:type="dxa"/>
+            <w:gridSpan w:val="3"/>
+            <w:tcBorders>
+              <w:left w:val="single" w:sz="4" w:space="0" w:color="auto"/>
+            </w:tcBorders>
+          </w:tcPr>
+          <w:p>
+            <w:pPr>
+              <w:pStyle w:val="BodyTextChar"/>
+              <w:rPr>
+                <w:sz w:val="18"/>
+                <w:szCs w:val="18"/>
+                <w:lang w:val="it-CH"/>
+              </w:rPr>
+            </w:pPr>
+            <w:r>
+              <w:rPr>
+                <w:sz w:val="18"/>
+                <w:szCs w:val="18"/>
+                <w:lang w:val="it-CH"/>
+              </w:rPr>
+              <w:t>Una GUI moderna e f</w:t>
+            </w:r>
+            <w:r>
+              <w:rPr>
+                <w:sz w:val="18"/>
+                <w:szCs w:val="18"/>
+                <w:lang w:val="it-CH"/>
+              </w:rPr>
+              <w:t xml:space="preserve">acile da usare </w:t>
+            </w:r>
+          </w:p>
+        </w:tc>
+      </w:tr>
+    </w:tbl>
     <w:p/>
     <w:p>
       <w:pPr>
@@ -47709,6 +48622,7 @@
         <w:rPr>
           <w:lang w:val="it-CH"/>
         </w:rPr>
+        <w:lastRenderedPageBreak/>
         <w:t>Considerazioni personali</w:t>
       </w:r>
       <w:bookmarkEnd w:id="45"/>
@@ -48200,6 +49114,7 @@
           </w:tcPr>
           <w:p>
             <w:r>
+              <w:lastRenderedPageBreak/>
               <w:t>Nome cannonico</w:t>
             </w:r>
           </w:p>
@@ -48331,7 +49246,6 @@
         </w:numPr>
       </w:pPr>
       <w:r>
-        <w:lastRenderedPageBreak/>
         <w:t>Istruzioni di installazione del prodotto (con credenziali di accesso) e/o di eventuali prodotti terzi</w:t>
       </w:r>
     </w:p>

</xml_diff>